<commit_message>
JavaScript - Aula 07
</commit_message>
<xml_diff>
--- a/Anotações - JavaScript_ Programando na linguagem da web - Micro-certificações - Tecnologia WEB .docx
+++ b/Anotações - JavaScript_ Programando na linguagem da web - Micro-certificações - Tecnologia WEB .docx
@@ -29562,7 +29562,6 @@
           <w:rFonts w:ascii="Courier New" w:eastAsia="Times New Roman" w:hAnsi="Courier New" w:cs="Courier New"/>
           <w:sz w:val="20"/>
           <w:szCs w:val="20"/>
-          <w:lang w:val="en-US"/>
         </w:rPr>
       </w:pPr>
       <w:r>
@@ -29580,7 +29579,6 @@
           <w:rFonts w:ascii="Courier New" w:eastAsia="Times New Roman" w:hAnsi="Courier New" w:cs="Courier New"/>
           <w:sz w:val="20"/>
           <w:szCs w:val="20"/>
-          <w:lang w:val="en-US"/>
         </w:rPr>
         <w:t>imc</w:t>
       </w:r>
@@ -29591,7 +29589,6 @@
           <w:rFonts w:ascii="Courier New" w:eastAsia="Times New Roman" w:hAnsi="Courier New" w:cs="Courier New"/>
           <w:sz w:val="20"/>
           <w:szCs w:val="20"/>
-          <w:lang w:val="en-US"/>
         </w:rPr>
         <w:t xml:space="preserve">: </w:t>
       </w:r>
@@ -29601,7 +29598,6 @@
           <w:rFonts w:ascii="Courier New" w:eastAsia="Times New Roman" w:hAnsi="Courier New" w:cs="Courier New"/>
           <w:sz w:val="20"/>
           <w:szCs w:val="20"/>
-          <w:lang w:val="en-US"/>
         </w:rPr>
         <w:t>calculaImc</w:t>
       </w:r>
@@ -29611,7 +29607,6 @@
           <w:rFonts w:ascii="Courier New" w:eastAsia="Times New Roman" w:hAnsi="Courier New" w:cs="Courier New"/>
           <w:sz w:val="20"/>
           <w:szCs w:val="20"/>
-          <w:lang w:val="en-US"/>
         </w:rPr>
         <w:t>(</w:t>
       </w:r>
@@ -29621,7 +29616,6 @@
           <w:rFonts w:ascii="Courier New" w:eastAsia="Times New Roman" w:hAnsi="Courier New" w:cs="Courier New"/>
           <w:sz w:val="20"/>
           <w:szCs w:val="20"/>
-          <w:lang w:val="en-US"/>
         </w:rPr>
         <w:t>form.peso.value</w:t>
       </w:r>
@@ -29631,7 +29625,6 @@
           <w:rFonts w:ascii="Courier New" w:eastAsia="Times New Roman" w:hAnsi="Courier New" w:cs="Courier New"/>
           <w:sz w:val="20"/>
           <w:szCs w:val="20"/>
-          <w:lang w:val="en-US"/>
         </w:rPr>
         <w:t xml:space="preserve">, </w:t>
       </w:r>
@@ -29641,7 +29634,6 @@
           <w:rFonts w:ascii="Courier New" w:eastAsia="Times New Roman" w:hAnsi="Courier New" w:cs="Courier New"/>
           <w:sz w:val="20"/>
           <w:szCs w:val="20"/>
-          <w:lang w:val="en-US"/>
         </w:rPr>
         <w:t>form.altura.value</w:t>
       </w:r>
@@ -29651,7 +29643,6 @@
           <w:rFonts w:ascii="Courier New" w:eastAsia="Times New Roman" w:hAnsi="Courier New" w:cs="Courier New"/>
           <w:sz w:val="20"/>
           <w:szCs w:val="20"/>
-          <w:lang w:val="en-US"/>
         </w:rPr>
         <w:t>)</w:t>
       </w:r>
@@ -29688,7 +29679,6 @@
           <w:rFonts w:ascii="Courier New" w:eastAsia="Times New Roman" w:hAnsi="Courier New" w:cs="Courier New"/>
           <w:sz w:val="20"/>
           <w:szCs w:val="20"/>
-          <w:lang w:val="en-US"/>
         </w:rPr>
         <w:t xml:space="preserve">    </w:t>
       </w:r>
@@ -33340,6 +33330,7 @@
           <w:rFonts w:ascii="Courier New" w:eastAsia="Times New Roman" w:hAnsi="Courier New" w:cs="Courier New"/>
           <w:sz w:val="20"/>
           <w:szCs w:val="20"/>
+          <w:lang w:val="en-US"/>
         </w:rPr>
       </w:pPr>
       <w:r>
@@ -33357,34 +33348,136 @@
           <w:rFonts w:ascii="Courier New" w:eastAsia="Times New Roman" w:hAnsi="Courier New" w:cs="Courier New"/>
           <w:sz w:val="20"/>
           <w:szCs w:val="20"/>
+          <w:lang w:val="en-US"/>
         </w:rPr>
         <w:t>tabela.appendChild</w:t>
       </w:r>
       <w:proofErr w:type="spellEnd"/>
+      <w:r>
+        <w:rPr>
+          <w:rFonts w:ascii="Courier New" w:eastAsia="Times New Roman" w:hAnsi="Courier New" w:cs="Courier New"/>
+          <w:sz w:val="20"/>
+          <w:szCs w:val="20"/>
+          <w:lang w:val="en-US"/>
+        </w:rPr>
+        <w:t>(</w:t>
+      </w:r>
+      <w:proofErr w:type="spellStart"/>
       <w:proofErr w:type="gramEnd"/>
       <w:r>
         <w:rPr>
           <w:rFonts w:ascii="Courier New" w:eastAsia="Times New Roman" w:hAnsi="Courier New" w:cs="Courier New"/>
           <w:sz w:val="20"/>
           <w:szCs w:val="20"/>
+          <w:lang w:val="en-US"/>
+        </w:rPr>
+        <w:t>pacienteTr</w:t>
+      </w:r>
+      <w:proofErr w:type="spellEnd"/>
+      <w:r>
+        <w:rPr>
+          <w:rFonts w:ascii="Courier New" w:eastAsia="Times New Roman" w:hAnsi="Courier New" w:cs="Courier New"/>
+          <w:sz w:val="20"/>
+          <w:szCs w:val="20"/>
+          <w:lang w:val="en-US"/>
+        </w:rPr>
+        <w:t>);</w:t>
+      </w:r>
+    </w:p>
+    <w:p>
+      <w:pPr>
+        <w:tabs>
+          <w:tab w:val="left" w:pos="916"/>
+          <w:tab w:val="left" w:pos="1832"/>
+          <w:tab w:val="left" w:pos="2748"/>
+          <w:tab w:val="left" w:pos="3664"/>
+          <w:tab w:val="left" w:pos="4580"/>
+          <w:tab w:val="left" w:pos="5496"/>
+          <w:tab w:val="left" w:pos="6412"/>
+          <w:tab w:val="left" w:pos="7328"/>
+          <w:tab w:val="left" w:pos="8244"/>
+          <w:tab w:val="left" w:pos="9160"/>
+          <w:tab w:val="left" w:pos="10076"/>
+          <w:tab w:val="left" w:pos="10992"/>
+          <w:tab w:val="left" w:pos="11908"/>
+          <w:tab w:val="left" w:pos="12824"/>
+          <w:tab w:val="left" w:pos="13740"/>
+          <w:tab w:val="left" w:pos="14656"/>
+        </w:tabs>
+        <w:spacing w:line="240" w:lineRule="auto"/>
+        <w:rPr>
+          <w:rFonts w:ascii="Courier New" w:eastAsia="Times New Roman" w:hAnsi="Courier New" w:cs="Courier New"/>
+          <w:sz w:val="20"/>
+          <w:szCs w:val="20"/>
+          <w:lang w:val="en-US"/>
+        </w:rPr>
+      </w:pPr>
+    </w:p>
+    <w:p>
+      <w:pPr>
+        <w:tabs>
+          <w:tab w:val="left" w:pos="916"/>
+          <w:tab w:val="left" w:pos="1832"/>
+          <w:tab w:val="left" w:pos="2748"/>
+          <w:tab w:val="left" w:pos="3664"/>
+          <w:tab w:val="left" w:pos="4580"/>
+          <w:tab w:val="left" w:pos="5496"/>
+          <w:tab w:val="left" w:pos="6412"/>
+          <w:tab w:val="left" w:pos="7328"/>
+          <w:tab w:val="left" w:pos="8244"/>
+          <w:tab w:val="left" w:pos="9160"/>
+          <w:tab w:val="left" w:pos="10076"/>
+          <w:tab w:val="left" w:pos="10992"/>
+          <w:tab w:val="left" w:pos="11908"/>
+          <w:tab w:val="left" w:pos="12824"/>
+          <w:tab w:val="left" w:pos="13740"/>
+          <w:tab w:val="left" w:pos="14656"/>
+        </w:tabs>
+        <w:spacing w:line="240" w:lineRule="auto"/>
+        <w:rPr>
+          <w:rFonts w:ascii="Courier New" w:eastAsia="Times New Roman" w:hAnsi="Courier New" w:cs="Courier New"/>
+          <w:sz w:val="20"/>
+          <w:szCs w:val="20"/>
+          <w:lang w:val="en-US"/>
+        </w:rPr>
+      </w:pPr>
+      <w:r>
+        <w:rPr>
+          <w:rFonts w:ascii="Courier New" w:eastAsia="Times New Roman" w:hAnsi="Courier New" w:cs="Courier New"/>
+          <w:sz w:val="20"/>
+          <w:szCs w:val="20"/>
+          <w:lang w:val="en-US"/>
+        </w:rPr>
+        <w:t xml:space="preserve">    </w:t>
+      </w:r>
+      <w:proofErr w:type="spellStart"/>
+      <w:proofErr w:type="gramStart"/>
+      <w:r>
+        <w:rPr>
+          <w:rFonts w:ascii="Courier New" w:eastAsia="Times New Roman" w:hAnsi="Courier New" w:cs="Courier New"/>
+          <w:sz w:val="20"/>
+          <w:szCs w:val="20"/>
+          <w:lang w:val="en-US"/>
+        </w:rPr>
+        <w:t>form.reset</w:t>
+      </w:r>
+      <w:proofErr w:type="spellEnd"/>
+      <w:r>
+        <w:rPr>
+          <w:rFonts w:ascii="Courier New" w:eastAsia="Times New Roman" w:hAnsi="Courier New" w:cs="Courier New"/>
+          <w:sz w:val="20"/>
+          <w:szCs w:val="20"/>
+          <w:lang w:val="en-US"/>
         </w:rPr>
         <w:t>(</w:t>
       </w:r>
-      <w:proofErr w:type="spellStart"/>
-      <w:r>
-        <w:rPr>
-          <w:rFonts w:ascii="Courier New" w:eastAsia="Times New Roman" w:hAnsi="Courier New" w:cs="Courier New"/>
-          <w:sz w:val="20"/>
-          <w:szCs w:val="20"/>
-        </w:rPr>
-        <w:t>pacienteTr</w:t>
-      </w:r>
-      <w:proofErr w:type="spellEnd"/>
-      <w:r>
-        <w:rPr>
-          <w:rFonts w:ascii="Courier New" w:eastAsia="Times New Roman" w:hAnsi="Courier New" w:cs="Courier New"/>
-          <w:sz w:val="20"/>
-          <w:szCs w:val="20"/>
+      <w:proofErr w:type="gramEnd"/>
+      <w:r>
+        <w:rPr>
+          <w:rFonts w:ascii="Courier New" w:eastAsia="Times New Roman" w:hAnsi="Courier New" w:cs="Courier New"/>
+          <w:sz w:val="20"/>
+          <w:szCs w:val="20"/>
+          <w:lang w:val="en-US"/>
         </w:rPr>
         <w:t>);</w:t>
       </w:r>
@@ -33414,90 +33507,7 @@
           <w:rFonts w:ascii="Courier New" w:eastAsia="Times New Roman" w:hAnsi="Courier New" w:cs="Courier New"/>
           <w:sz w:val="20"/>
           <w:szCs w:val="20"/>
-        </w:rPr>
-      </w:pPr>
-    </w:p>
-    <w:p>
-      <w:pPr>
-        <w:tabs>
-          <w:tab w:val="left" w:pos="916"/>
-          <w:tab w:val="left" w:pos="1832"/>
-          <w:tab w:val="left" w:pos="2748"/>
-          <w:tab w:val="left" w:pos="3664"/>
-          <w:tab w:val="left" w:pos="4580"/>
-          <w:tab w:val="left" w:pos="5496"/>
-          <w:tab w:val="left" w:pos="6412"/>
-          <w:tab w:val="left" w:pos="7328"/>
-          <w:tab w:val="left" w:pos="8244"/>
-          <w:tab w:val="left" w:pos="9160"/>
-          <w:tab w:val="left" w:pos="10076"/>
-          <w:tab w:val="left" w:pos="10992"/>
-          <w:tab w:val="left" w:pos="11908"/>
-          <w:tab w:val="left" w:pos="12824"/>
-          <w:tab w:val="left" w:pos="13740"/>
-          <w:tab w:val="left" w:pos="14656"/>
-        </w:tabs>
-        <w:spacing w:line="240" w:lineRule="auto"/>
-        <w:rPr>
-          <w:rFonts w:ascii="Courier New" w:eastAsia="Times New Roman" w:hAnsi="Courier New" w:cs="Courier New"/>
-          <w:sz w:val="20"/>
-          <w:szCs w:val="20"/>
-        </w:rPr>
-      </w:pPr>
-      <w:r>
-        <w:rPr>
-          <w:rFonts w:ascii="Courier New" w:eastAsia="Times New Roman" w:hAnsi="Courier New" w:cs="Courier New"/>
-          <w:sz w:val="20"/>
-          <w:szCs w:val="20"/>
-        </w:rPr>
-        <w:t xml:space="preserve">    </w:t>
-      </w:r>
-      <w:proofErr w:type="spellStart"/>
-      <w:proofErr w:type="gramStart"/>
-      <w:r>
-        <w:rPr>
-          <w:rFonts w:ascii="Courier New" w:eastAsia="Times New Roman" w:hAnsi="Courier New" w:cs="Courier New"/>
-          <w:sz w:val="20"/>
-          <w:szCs w:val="20"/>
-        </w:rPr>
-        <w:t>form.reset</w:t>
-      </w:r>
-      <w:proofErr w:type="spellEnd"/>
-      <w:proofErr w:type="gramEnd"/>
-      <w:r>
-        <w:rPr>
-          <w:rFonts w:ascii="Courier New" w:eastAsia="Times New Roman" w:hAnsi="Courier New" w:cs="Courier New"/>
-          <w:sz w:val="20"/>
-          <w:szCs w:val="20"/>
-        </w:rPr>
-        <w:t>();</w:t>
-      </w:r>
-    </w:p>
-    <w:p>
-      <w:pPr>
-        <w:tabs>
-          <w:tab w:val="left" w:pos="916"/>
-          <w:tab w:val="left" w:pos="1832"/>
-          <w:tab w:val="left" w:pos="2748"/>
-          <w:tab w:val="left" w:pos="3664"/>
-          <w:tab w:val="left" w:pos="4580"/>
-          <w:tab w:val="left" w:pos="5496"/>
-          <w:tab w:val="left" w:pos="6412"/>
-          <w:tab w:val="left" w:pos="7328"/>
-          <w:tab w:val="left" w:pos="8244"/>
-          <w:tab w:val="left" w:pos="9160"/>
-          <w:tab w:val="left" w:pos="10076"/>
-          <w:tab w:val="left" w:pos="10992"/>
-          <w:tab w:val="left" w:pos="11908"/>
-          <w:tab w:val="left" w:pos="12824"/>
-          <w:tab w:val="left" w:pos="13740"/>
-          <w:tab w:val="left" w:pos="14656"/>
-        </w:tabs>
-        <w:spacing w:line="240" w:lineRule="auto"/>
-        <w:rPr>
-          <w:rFonts w:ascii="Courier New" w:eastAsia="Times New Roman" w:hAnsi="Courier New" w:cs="Courier New"/>
-          <w:sz w:val="20"/>
-          <w:szCs w:val="20"/>
+          <w:lang w:val="en-US"/>
         </w:rPr>
       </w:pPr>
     </w:p>
@@ -33970,6 +33980,7 @@
           <w:rFonts w:ascii="Courier New" w:eastAsia="Times New Roman" w:hAnsi="Courier New" w:cs="Courier New"/>
           <w:sz w:val="20"/>
           <w:szCs w:val="20"/>
+          <w:lang w:val="en-US"/>
         </w:rPr>
       </w:pPr>
       <w:r>
@@ -33980,23 +33991,23 @@
         </w:rPr>
         <w:t xml:space="preserve">    </w:t>
       </w:r>
-      <w:proofErr w:type="spellStart"/>
       <w:proofErr w:type="gramStart"/>
       <w:r>
         <w:rPr>
           <w:rFonts w:ascii="Courier New" w:eastAsia="Times New Roman" w:hAnsi="Courier New" w:cs="Courier New"/>
           <w:sz w:val="20"/>
           <w:szCs w:val="20"/>
+          <w:lang w:val="en-US"/>
         </w:rPr>
         <w:t>if</w:t>
       </w:r>
-      <w:proofErr w:type="spellEnd"/>
       <w:proofErr w:type="gramEnd"/>
       <w:r>
         <w:rPr>
           <w:rFonts w:ascii="Courier New" w:eastAsia="Times New Roman" w:hAnsi="Courier New" w:cs="Courier New"/>
           <w:sz w:val="20"/>
           <w:szCs w:val="20"/>
+          <w:lang w:val="en-US"/>
         </w:rPr>
         <w:t xml:space="preserve"> (peso &gt; 0 &amp;&amp; peso &lt; 1000) {</w:t>
       </w:r>
@@ -34034,6 +34045,7 @@
           <w:rFonts w:ascii="Courier New" w:eastAsia="Times New Roman" w:hAnsi="Courier New" w:cs="Courier New"/>
           <w:sz w:val="20"/>
           <w:szCs w:val="20"/>
+          <w:lang w:val="en-US"/>
         </w:rPr>
         <w:t xml:space="preserve">        </w:t>
       </w:r>
@@ -34535,6 +34547,7 @@
           <w:rFonts w:ascii="Courier New" w:eastAsia="Times New Roman" w:hAnsi="Courier New" w:cs="Courier New"/>
           <w:sz w:val="20"/>
           <w:szCs w:val="20"/>
+          <w:lang w:val="en-US"/>
         </w:rPr>
       </w:pPr>
       <w:r>
@@ -34551,6 +34564,7 @@
           <w:rFonts w:ascii="Courier New" w:eastAsia="Times New Roman" w:hAnsi="Courier New" w:cs="Courier New"/>
           <w:sz w:val="20"/>
           <w:szCs w:val="20"/>
+          <w:lang w:val="en-US"/>
         </w:rPr>
         <w:t>}</w:t>
       </w:r>
@@ -39236,6 +39250,7 @@
           <w:rFonts w:ascii="Courier New" w:eastAsia="Times New Roman" w:hAnsi="Courier New" w:cs="Courier New"/>
           <w:sz w:val="20"/>
           <w:szCs w:val="20"/>
+          <w:lang w:val="en-US"/>
         </w:rPr>
       </w:pPr>
       <w:r>
@@ -39252,6 +39267,7 @@
           <w:rFonts w:ascii="Courier New" w:eastAsia="Times New Roman" w:hAnsi="Courier New" w:cs="Courier New"/>
           <w:sz w:val="20"/>
           <w:szCs w:val="20"/>
+          <w:lang w:val="en-US"/>
         </w:rPr>
         <w:t>});</w:t>
       </w:r>
@@ -40748,6 +40764,7 @@
           <w:rFonts w:ascii="Courier New" w:eastAsia="Times New Roman" w:hAnsi="Courier New" w:cs="Courier New"/>
           <w:sz w:val="20"/>
           <w:szCs w:val="20"/>
+          <w:lang w:val="en-US"/>
         </w:rPr>
       </w:pPr>
       <w:proofErr w:type="spellStart"/>
@@ -40757,34 +40774,98 @@
           <w:rFonts w:ascii="Courier New" w:eastAsia="Times New Roman" w:hAnsi="Courier New" w:cs="Courier New"/>
           <w:sz w:val="20"/>
           <w:szCs w:val="20"/>
+          <w:lang w:val="en-US"/>
         </w:rPr>
         <w:t>tabela.appendChild</w:t>
       </w:r>
       <w:proofErr w:type="spellEnd"/>
+      <w:r>
+        <w:rPr>
+          <w:rFonts w:ascii="Courier New" w:eastAsia="Times New Roman" w:hAnsi="Courier New" w:cs="Courier New"/>
+          <w:sz w:val="20"/>
+          <w:szCs w:val="20"/>
+          <w:lang w:val="en-US"/>
+        </w:rPr>
+        <w:t>(</w:t>
+      </w:r>
+      <w:proofErr w:type="spellStart"/>
       <w:proofErr w:type="gramEnd"/>
       <w:r>
         <w:rPr>
           <w:rFonts w:ascii="Courier New" w:eastAsia="Times New Roman" w:hAnsi="Courier New" w:cs="Courier New"/>
           <w:sz w:val="20"/>
           <w:szCs w:val="20"/>
+          <w:lang w:val="en-US"/>
+        </w:rPr>
+        <w:t>pacienteTr</w:t>
+      </w:r>
+      <w:proofErr w:type="spellEnd"/>
+      <w:r>
+        <w:rPr>
+          <w:rFonts w:ascii="Courier New" w:eastAsia="Times New Roman" w:hAnsi="Courier New" w:cs="Courier New"/>
+          <w:sz w:val="20"/>
+          <w:szCs w:val="20"/>
+          <w:lang w:val="en-US"/>
+        </w:rPr>
+        <w:t>);</w:t>
+      </w:r>
+    </w:p>
+    <w:p>
+      <w:pPr>
+        <w:tabs>
+          <w:tab w:val="left" w:pos="916"/>
+          <w:tab w:val="left" w:pos="1832"/>
+          <w:tab w:val="left" w:pos="2748"/>
+          <w:tab w:val="left" w:pos="3664"/>
+          <w:tab w:val="left" w:pos="4580"/>
+          <w:tab w:val="left" w:pos="5496"/>
+          <w:tab w:val="left" w:pos="6412"/>
+          <w:tab w:val="left" w:pos="7328"/>
+          <w:tab w:val="left" w:pos="8244"/>
+          <w:tab w:val="left" w:pos="9160"/>
+          <w:tab w:val="left" w:pos="10076"/>
+          <w:tab w:val="left" w:pos="10992"/>
+          <w:tab w:val="left" w:pos="11908"/>
+          <w:tab w:val="left" w:pos="12824"/>
+          <w:tab w:val="left" w:pos="13740"/>
+          <w:tab w:val="left" w:pos="14656"/>
+        </w:tabs>
+        <w:spacing w:line="240" w:lineRule="auto"/>
+        <w:rPr>
+          <w:rFonts w:ascii="Courier New" w:eastAsia="Times New Roman" w:hAnsi="Courier New" w:cs="Courier New"/>
+          <w:sz w:val="20"/>
+          <w:szCs w:val="20"/>
+          <w:lang w:val="en-US"/>
+        </w:rPr>
+      </w:pPr>
+      <w:proofErr w:type="spellStart"/>
+      <w:proofErr w:type="gramStart"/>
+      <w:r>
+        <w:rPr>
+          <w:rFonts w:ascii="Courier New" w:eastAsia="Times New Roman" w:hAnsi="Courier New" w:cs="Courier New"/>
+          <w:sz w:val="20"/>
+          <w:szCs w:val="20"/>
+          <w:lang w:val="en-US"/>
+        </w:rPr>
+        <w:t>form.reset</w:t>
+      </w:r>
+      <w:proofErr w:type="spellEnd"/>
+      <w:r>
+        <w:rPr>
+          <w:rFonts w:ascii="Courier New" w:eastAsia="Times New Roman" w:hAnsi="Courier New" w:cs="Courier New"/>
+          <w:sz w:val="20"/>
+          <w:szCs w:val="20"/>
+          <w:lang w:val="en-US"/>
         </w:rPr>
         <w:t>(</w:t>
       </w:r>
-      <w:proofErr w:type="spellStart"/>
-      <w:r>
-        <w:rPr>
-          <w:rFonts w:ascii="Courier New" w:eastAsia="Times New Roman" w:hAnsi="Courier New" w:cs="Courier New"/>
-          <w:sz w:val="20"/>
-          <w:szCs w:val="20"/>
-        </w:rPr>
-        <w:t>pacienteTr</w:t>
-      </w:r>
-      <w:proofErr w:type="spellEnd"/>
-      <w:r>
-        <w:rPr>
-          <w:rFonts w:ascii="Courier New" w:eastAsia="Times New Roman" w:hAnsi="Courier New" w:cs="Courier New"/>
-          <w:sz w:val="20"/>
-          <w:szCs w:val="20"/>
+      <w:proofErr w:type="gramEnd"/>
+      <w:r>
+        <w:rPr>
+          <w:rFonts w:ascii="Courier New" w:eastAsia="Times New Roman" w:hAnsi="Courier New" w:cs="Courier New"/>
+          <w:sz w:val="20"/>
+          <w:szCs w:val="20"/>
+          <w:lang w:val="en-US"/>
         </w:rPr>
         <w:t>);</w:t>
       </w:r>
@@ -40814,54 +40895,7 @@
           <w:rFonts w:ascii="Courier New" w:eastAsia="Times New Roman" w:hAnsi="Courier New" w:cs="Courier New"/>
           <w:sz w:val="20"/>
           <w:szCs w:val="20"/>
-        </w:rPr>
-      </w:pPr>
-      <w:proofErr w:type="spellStart"/>
-      <w:proofErr w:type="gramStart"/>
-      <w:r>
-        <w:rPr>
-          <w:rFonts w:ascii="Courier New" w:eastAsia="Times New Roman" w:hAnsi="Courier New" w:cs="Courier New"/>
-          <w:sz w:val="20"/>
-          <w:szCs w:val="20"/>
-        </w:rPr>
-        <w:t>form.reset</w:t>
-      </w:r>
-      <w:proofErr w:type="spellEnd"/>
-      <w:proofErr w:type="gramEnd"/>
-      <w:r>
-        <w:rPr>
-          <w:rFonts w:ascii="Courier New" w:eastAsia="Times New Roman" w:hAnsi="Courier New" w:cs="Courier New"/>
-          <w:sz w:val="20"/>
-          <w:szCs w:val="20"/>
-        </w:rPr>
-        <w:t>();</w:t>
-      </w:r>
-    </w:p>
-    <w:p>
-      <w:pPr>
-        <w:tabs>
-          <w:tab w:val="left" w:pos="916"/>
-          <w:tab w:val="left" w:pos="1832"/>
-          <w:tab w:val="left" w:pos="2748"/>
-          <w:tab w:val="left" w:pos="3664"/>
-          <w:tab w:val="left" w:pos="4580"/>
-          <w:tab w:val="left" w:pos="5496"/>
-          <w:tab w:val="left" w:pos="6412"/>
-          <w:tab w:val="left" w:pos="7328"/>
-          <w:tab w:val="left" w:pos="8244"/>
-          <w:tab w:val="left" w:pos="9160"/>
-          <w:tab w:val="left" w:pos="10076"/>
-          <w:tab w:val="left" w:pos="10992"/>
-          <w:tab w:val="left" w:pos="11908"/>
-          <w:tab w:val="left" w:pos="12824"/>
-          <w:tab w:val="left" w:pos="13740"/>
-          <w:tab w:val="left" w:pos="14656"/>
-        </w:tabs>
-        <w:spacing w:line="240" w:lineRule="auto"/>
-        <w:rPr>
-          <w:rFonts w:ascii="Courier New" w:eastAsia="Times New Roman" w:hAnsi="Courier New" w:cs="Courier New"/>
-          <w:sz w:val="20"/>
-          <w:szCs w:val="20"/>
+          <w:lang w:val="en-US"/>
         </w:rPr>
       </w:pPr>
     </w:p>
@@ -42521,6 +42555,3749 @@
           <w:u w:val="single"/>
         </w:rPr>
       </w:pPr>
+    </w:p>
+    <w:p>
+      <w:pPr>
+        <w:rPr>
+          <w:b/>
+          <w:highlight w:val="cyan"/>
+        </w:rPr>
+      </w:pPr>
+      <w:r>
+        <w:rPr>
+          <w:b/>
+          <w:highlight w:val="cyan"/>
+        </w:rPr>
+        <w:br w:type="page"/>
+      </w:r>
+    </w:p>
+    <w:p>
+      <w:pPr>
+        <w:rPr>
+          <w:b/>
+        </w:rPr>
+      </w:pPr>
+      <w:r>
+        <w:rPr>
+          <w:b/>
+          <w:highlight w:val="cyan"/>
+        </w:rPr>
+        <w:t>Aula 0</w:t>
+      </w:r>
+      <w:r>
+        <w:rPr>
+          <w:b/>
+          <w:highlight w:val="cyan"/>
+        </w:rPr>
+        <w:t>7</w:t>
+      </w:r>
+      <w:r>
+        <w:rPr>
+          <w:b/>
+          <w:highlight w:val="cyan"/>
+        </w:rPr>
+        <w:t xml:space="preserve"> - Consolidando o seu conhecimento</w:t>
+      </w:r>
+      <w:r>
+        <w:rPr>
+          <w:b/>
+        </w:rPr>
+        <w:t xml:space="preserve"> </w:t>
+      </w:r>
+    </w:p>
+    <w:p>
+      <w:pPr>
+        <w:rPr>
+          <w:u w:val="single"/>
+        </w:rPr>
+      </w:pPr>
+    </w:p>
+    <w:p>
+      <w:pPr>
+        <w:pStyle w:val="NormalWeb"/>
+      </w:pPr>
+      <w:r>
+        <w:t>Mãos na Massa: Removendo os pacientes</w:t>
+      </w:r>
+    </w:p>
+    <w:p>
+      <w:pPr>
+        <w:pStyle w:val="NormalWeb"/>
+      </w:pPr>
+      <w:proofErr w:type="gramStart"/>
+      <w:r>
+        <w:t>Neste capítulos</w:t>
+      </w:r>
+      <w:proofErr w:type="gramEnd"/>
+      <w:r>
+        <w:t xml:space="preserve"> aprendemos mais sobre </w:t>
+      </w:r>
+      <w:r>
+        <w:rPr>
+          <w:rStyle w:val="Forte"/>
+        </w:rPr>
+        <w:t>eventos</w:t>
+      </w:r>
+      <w:r>
+        <w:t xml:space="preserve"> e vimos que através da delegação de eventos conseguimos reduzir o número de </w:t>
+      </w:r>
+      <w:proofErr w:type="spellStart"/>
+      <w:r>
+        <w:rPr>
+          <w:rStyle w:val="CdigoHTML"/>
+        </w:rPr>
+        <w:t>eventListener</w:t>
+      </w:r>
+      <w:r>
+        <w:t>s</w:t>
+      </w:r>
+      <w:proofErr w:type="spellEnd"/>
+      <w:r>
+        <w:t xml:space="preserve"> na página e ainda assim executar as funções que desejamos. Vamos implementar a remoção de pacientes colocando um escutador na tabela:</w:t>
+      </w:r>
+    </w:p>
+    <w:p>
+      <w:pPr>
+        <w:pStyle w:val="NormalWeb"/>
+      </w:pPr>
+      <w:r>
+        <w:t xml:space="preserve">1- Nosso primeiro passo é criar um novo arquivo </w:t>
+      </w:r>
+      <w:r>
+        <w:rPr>
+          <w:rStyle w:val="CdigoHTML"/>
+        </w:rPr>
+        <w:t>/</w:t>
+      </w:r>
+      <w:proofErr w:type="spellStart"/>
+      <w:r>
+        <w:rPr>
+          <w:rStyle w:val="CdigoHTML"/>
+        </w:rPr>
+        <w:t>js</w:t>
+      </w:r>
+      <w:proofErr w:type="spellEnd"/>
+      <w:r>
+        <w:t xml:space="preserve">, já que se trata de uma nova funcionalidade vamos chamá-lo de </w:t>
+      </w:r>
+      <w:r>
+        <w:rPr>
+          <w:rStyle w:val="CdigoHTML"/>
+        </w:rPr>
+        <w:t>remove-paciente.js</w:t>
+      </w:r>
+      <w:r>
+        <w:t>:</w:t>
+      </w:r>
+    </w:p>
+    <w:p>
+      <w:pPr>
+        <w:pStyle w:val="Pr-formataoHTML"/>
+        <w:rPr>
+          <w:rStyle w:val="pln"/>
+        </w:rPr>
+      </w:pPr>
+      <w:proofErr w:type="spellStart"/>
+      <w:proofErr w:type="gramStart"/>
+      <w:r>
+        <w:rPr>
+          <w:rStyle w:val="pln"/>
+        </w:rPr>
+        <w:t>introducao</w:t>
+      </w:r>
+      <w:proofErr w:type="gramEnd"/>
+      <w:r>
+        <w:rPr>
+          <w:rStyle w:val="pun"/>
+        </w:rPr>
+        <w:t>-</w:t>
+      </w:r>
+      <w:r>
+        <w:rPr>
+          <w:rStyle w:val="pln"/>
+        </w:rPr>
+        <w:t>javascript</w:t>
+      </w:r>
+      <w:proofErr w:type="spellEnd"/>
+    </w:p>
+    <w:p>
+      <w:pPr>
+        <w:pStyle w:val="Pr-formataoHTML"/>
+        <w:rPr>
+          <w:rStyle w:val="pln"/>
+        </w:rPr>
+      </w:pPr>
+      <w:r>
+        <w:rPr>
+          <w:rStyle w:val="pln"/>
+        </w:rPr>
+        <w:t xml:space="preserve">   </w:t>
+      </w:r>
+      <w:r>
+        <w:rPr>
+          <w:rStyle w:val="pun"/>
+        </w:rPr>
+        <w:t>└──</w:t>
+      </w:r>
+      <w:r>
+        <w:rPr>
+          <w:rStyle w:val="pln"/>
+        </w:rPr>
+        <w:t xml:space="preserve"> </w:t>
+      </w:r>
+      <w:proofErr w:type="spellStart"/>
+      <w:r>
+        <w:rPr>
+          <w:rStyle w:val="pln"/>
+        </w:rPr>
+        <w:t>js</w:t>
+      </w:r>
+      <w:proofErr w:type="spellEnd"/>
+    </w:p>
+    <w:p>
+      <w:pPr>
+        <w:pStyle w:val="Pr-formataoHTML"/>
+        <w:rPr>
+          <w:rStyle w:val="pln"/>
+        </w:rPr>
+      </w:pPr>
+      <w:r>
+        <w:rPr>
+          <w:rStyle w:val="pln"/>
+        </w:rPr>
+        <w:t xml:space="preserve">       </w:t>
+      </w:r>
+      <w:r>
+        <w:rPr>
+          <w:rStyle w:val="pun"/>
+        </w:rPr>
+        <w:t>├──</w:t>
+      </w:r>
+      <w:r>
+        <w:rPr>
+          <w:rStyle w:val="pln"/>
+        </w:rPr>
+        <w:t xml:space="preserve"> calcula</w:t>
+      </w:r>
+      <w:r>
+        <w:rPr>
+          <w:rStyle w:val="pun"/>
+        </w:rPr>
+        <w:t>-</w:t>
+      </w:r>
+      <w:r>
+        <w:rPr>
+          <w:rStyle w:val="pln"/>
+        </w:rPr>
+        <w:t>imc</w:t>
+      </w:r>
+      <w:r>
+        <w:rPr>
+          <w:rStyle w:val="pun"/>
+        </w:rPr>
+        <w:t>.</w:t>
+      </w:r>
+      <w:r>
+        <w:rPr>
+          <w:rStyle w:val="pln"/>
+        </w:rPr>
+        <w:t>js</w:t>
+      </w:r>
+    </w:p>
+    <w:p>
+      <w:pPr>
+        <w:pStyle w:val="Pr-formataoHTML"/>
+        <w:rPr>
+          <w:rStyle w:val="pln"/>
+        </w:rPr>
+      </w:pPr>
+      <w:r>
+        <w:rPr>
+          <w:rStyle w:val="pln"/>
+        </w:rPr>
+        <w:t xml:space="preserve">       </w:t>
+      </w:r>
+      <w:r>
+        <w:rPr>
+          <w:rStyle w:val="pun"/>
+        </w:rPr>
+        <w:t>├──</w:t>
+      </w:r>
+      <w:r>
+        <w:rPr>
+          <w:rStyle w:val="pln"/>
+        </w:rPr>
+        <w:t xml:space="preserve"> form</w:t>
+      </w:r>
+      <w:r>
+        <w:rPr>
+          <w:rStyle w:val="pun"/>
+        </w:rPr>
+        <w:t>.</w:t>
+      </w:r>
+      <w:r>
+        <w:rPr>
+          <w:rStyle w:val="pln"/>
+        </w:rPr>
+        <w:t>js</w:t>
+      </w:r>
+    </w:p>
+    <w:p>
+      <w:pPr>
+        <w:pStyle w:val="Pr-formataoHTML"/>
+      </w:pPr>
+      <w:r>
+        <w:rPr>
+          <w:rStyle w:val="pln"/>
+        </w:rPr>
+        <w:t xml:space="preserve">       </w:t>
+      </w:r>
+      <w:r>
+        <w:rPr>
+          <w:rStyle w:val="pun"/>
+        </w:rPr>
+        <w:t>└──</w:t>
+      </w:r>
+      <w:r>
+        <w:rPr>
+          <w:rStyle w:val="pln"/>
+        </w:rPr>
+        <w:t xml:space="preserve"> remove</w:t>
+      </w:r>
+      <w:r>
+        <w:rPr>
+          <w:rStyle w:val="pun"/>
+        </w:rPr>
+        <w:t>-</w:t>
+      </w:r>
+      <w:r>
+        <w:rPr>
+          <w:rStyle w:val="pln"/>
+        </w:rPr>
+        <w:t>paciente</w:t>
+      </w:r>
+      <w:r>
+        <w:rPr>
+          <w:rStyle w:val="pun"/>
+        </w:rPr>
+        <w:t>.</w:t>
+      </w:r>
+      <w:r>
+        <w:rPr>
+          <w:rStyle w:val="pln"/>
+        </w:rPr>
+        <w:t>js</w:t>
+      </w:r>
+    </w:p>
+    <w:p>
+      <w:pPr>
+        <w:pStyle w:val="NormalWeb"/>
+      </w:pPr>
+      <w:r>
+        <w:t xml:space="preserve">2- Não vamos esquecer de importar o nosso novo arquivo </w:t>
+      </w:r>
+      <w:r>
+        <w:rPr>
+          <w:rStyle w:val="CdigoHTML"/>
+        </w:rPr>
+        <w:t>.</w:t>
+      </w:r>
+      <w:proofErr w:type="spellStart"/>
+      <w:r>
+        <w:rPr>
+          <w:rStyle w:val="CdigoHTML"/>
+        </w:rPr>
+        <w:t>js</w:t>
+      </w:r>
+      <w:proofErr w:type="spellEnd"/>
+      <w:r>
+        <w:t xml:space="preserve"> ao fim da </w:t>
+      </w:r>
+      <w:proofErr w:type="spellStart"/>
+      <w:r>
+        <w:t>tag</w:t>
+      </w:r>
+      <w:proofErr w:type="spellEnd"/>
+      <w:r>
+        <w:t xml:space="preserve"> </w:t>
+      </w:r>
+      <w:r>
+        <w:rPr>
+          <w:rStyle w:val="CdigoHTML"/>
+        </w:rPr>
+        <w:t>&lt;</w:t>
+      </w:r>
+      <w:proofErr w:type="spellStart"/>
+      <w:r>
+        <w:rPr>
+          <w:rStyle w:val="CdigoHTML"/>
+        </w:rPr>
+        <w:t>body</w:t>
+      </w:r>
+      <w:proofErr w:type="spellEnd"/>
+      <w:r>
+        <w:rPr>
+          <w:rStyle w:val="CdigoHTML"/>
+        </w:rPr>
+        <w:t>&gt;</w:t>
+      </w:r>
+      <w:r>
+        <w:t>:</w:t>
+      </w:r>
+    </w:p>
+    <w:p>
+      <w:pPr>
+        <w:pStyle w:val="Pr-formataoHTML"/>
+        <w:rPr>
+          <w:rStyle w:val="pln"/>
+          <w:lang w:val="en-US"/>
+        </w:rPr>
+      </w:pPr>
+      <w:r>
+        <w:rPr>
+          <w:rStyle w:val="com"/>
+          <w:lang w:val="en-US"/>
+        </w:rPr>
+        <w:t>//index.html</w:t>
+      </w:r>
+    </w:p>
+    <w:p>
+      <w:pPr>
+        <w:pStyle w:val="Pr-formataoHTML"/>
+        <w:rPr>
+          <w:rStyle w:val="str"/>
+          <w:lang w:val="en-US"/>
+        </w:rPr>
+      </w:pPr>
+      <w:r>
+        <w:rPr>
+          <w:rStyle w:val="pun"/>
+          <w:lang w:val="en-US"/>
+        </w:rPr>
+        <w:t>&lt;</w:t>
+      </w:r>
+      <w:r>
+        <w:rPr>
+          <w:rStyle w:val="str"/>
+          <w:lang w:val="en-US"/>
+        </w:rPr>
+        <w:t>/section&gt;</w:t>
+      </w:r>
+    </w:p>
+    <w:p>
+      <w:pPr>
+        <w:pStyle w:val="Pr-formataoHTML"/>
+        <w:rPr>
+          <w:rStyle w:val="str"/>
+          <w:lang w:val="en-US"/>
+        </w:rPr>
+      </w:pPr>
+    </w:p>
+    <w:p>
+      <w:pPr>
+        <w:pStyle w:val="Pr-formataoHTML"/>
+        <w:rPr>
+          <w:rStyle w:val="str"/>
+          <w:lang w:val="en-US"/>
+        </w:rPr>
+      </w:pPr>
+      <w:r>
+        <w:rPr>
+          <w:rStyle w:val="str"/>
+          <w:lang w:val="en-US"/>
+        </w:rPr>
+        <w:t xml:space="preserve">&lt;script </w:t>
+      </w:r>
+      <w:proofErr w:type="spellStart"/>
+      <w:r>
+        <w:rPr>
+          <w:rStyle w:val="str"/>
+          <w:lang w:val="en-US"/>
+        </w:rPr>
+        <w:t>src</w:t>
+      </w:r>
+      <w:proofErr w:type="spellEnd"/>
+      <w:r>
+        <w:rPr>
+          <w:rStyle w:val="str"/>
+          <w:lang w:val="en-US"/>
+        </w:rPr>
+        <w:t>="</w:t>
+      </w:r>
+      <w:proofErr w:type="spellStart"/>
+      <w:r>
+        <w:rPr>
+          <w:rStyle w:val="str"/>
+          <w:lang w:val="en-US"/>
+        </w:rPr>
+        <w:t>js</w:t>
+      </w:r>
+      <w:proofErr w:type="spellEnd"/>
+      <w:r>
+        <w:rPr>
+          <w:rStyle w:val="str"/>
+          <w:lang w:val="en-US"/>
+        </w:rPr>
+        <w:t>/</w:t>
+      </w:r>
+      <w:r>
+        <w:rPr>
+          <w:rStyle w:val="pln"/>
+          <w:lang w:val="en-US"/>
+        </w:rPr>
+        <w:t>calcula</w:t>
+      </w:r>
+      <w:r>
+        <w:rPr>
+          <w:rStyle w:val="pun"/>
+          <w:lang w:val="en-US"/>
+        </w:rPr>
+        <w:t>-</w:t>
+      </w:r>
+      <w:r>
+        <w:rPr>
+          <w:rStyle w:val="pln"/>
+          <w:lang w:val="en-US"/>
+        </w:rPr>
+        <w:t>imc</w:t>
+      </w:r>
+      <w:r>
+        <w:rPr>
+          <w:rStyle w:val="pun"/>
+          <w:lang w:val="en-US"/>
+        </w:rPr>
+        <w:t>.</w:t>
+      </w:r>
+      <w:r>
+        <w:rPr>
+          <w:rStyle w:val="pln"/>
+          <w:lang w:val="en-US"/>
+        </w:rPr>
+        <w:t>js</w:t>
+      </w:r>
+      <w:r>
+        <w:rPr>
+          <w:rStyle w:val="str"/>
+          <w:lang w:val="en-US"/>
+        </w:rPr>
+        <w:t>" &gt;&lt;/script&gt;</w:t>
+      </w:r>
+    </w:p>
+    <w:p>
+      <w:pPr>
+        <w:pStyle w:val="Pr-formataoHTML"/>
+        <w:rPr>
+          <w:rStyle w:val="str"/>
+          <w:lang w:val="en-US"/>
+        </w:rPr>
+      </w:pPr>
+      <w:r>
+        <w:rPr>
+          <w:rStyle w:val="str"/>
+          <w:lang w:val="en-US"/>
+        </w:rPr>
+        <w:t xml:space="preserve">&lt;script </w:t>
+      </w:r>
+      <w:proofErr w:type="spellStart"/>
+      <w:r>
+        <w:rPr>
+          <w:rStyle w:val="str"/>
+          <w:lang w:val="en-US"/>
+        </w:rPr>
+        <w:t>src</w:t>
+      </w:r>
+      <w:proofErr w:type="spellEnd"/>
+      <w:r>
+        <w:rPr>
+          <w:rStyle w:val="str"/>
+          <w:lang w:val="en-US"/>
+        </w:rPr>
+        <w:t>="</w:t>
+      </w:r>
+      <w:proofErr w:type="spellStart"/>
+      <w:r>
+        <w:rPr>
+          <w:rStyle w:val="pln"/>
+          <w:lang w:val="en-US"/>
+        </w:rPr>
+        <w:t>js</w:t>
+      </w:r>
+      <w:proofErr w:type="spellEnd"/>
+      <w:r>
+        <w:rPr>
+          <w:rStyle w:val="pun"/>
+          <w:lang w:val="en-US"/>
+        </w:rPr>
+        <w:t>/</w:t>
+      </w:r>
+      <w:r>
+        <w:rPr>
+          <w:rStyle w:val="pln"/>
+          <w:lang w:val="en-US"/>
+        </w:rPr>
+        <w:t>form</w:t>
+      </w:r>
+      <w:r>
+        <w:rPr>
+          <w:rStyle w:val="pun"/>
+          <w:lang w:val="en-US"/>
+        </w:rPr>
+        <w:t>.</w:t>
+      </w:r>
+      <w:r>
+        <w:rPr>
+          <w:rStyle w:val="pln"/>
+          <w:lang w:val="en-US"/>
+        </w:rPr>
+        <w:t>js</w:t>
+      </w:r>
+      <w:r>
+        <w:rPr>
+          <w:rStyle w:val="str"/>
+          <w:lang w:val="en-US"/>
+        </w:rPr>
+        <w:t>" &gt;&lt;/script&gt;</w:t>
+      </w:r>
+    </w:p>
+    <w:p>
+      <w:pPr>
+        <w:pStyle w:val="Pr-formataoHTML"/>
+        <w:rPr>
+          <w:rStyle w:val="str"/>
+          <w:lang w:val="en-US"/>
+        </w:rPr>
+      </w:pPr>
+      <w:r>
+        <w:rPr>
+          <w:rStyle w:val="str"/>
+          <w:lang w:val="en-US"/>
+        </w:rPr>
+        <w:t xml:space="preserve">&lt;script </w:t>
+      </w:r>
+      <w:proofErr w:type="spellStart"/>
+      <w:r>
+        <w:rPr>
+          <w:rStyle w:val="str"/>
+          <w:lang w:val="en-US"/>
+        </w:rPr>
+        <w:t>src</w:t>
+      </w:r>
+      <w:proofErr w:type="spellEnd"/>
+      <w:r>
+        <w:rPr>
+          <w:rStyle w:val="str"/>
+          <w:lang w:val="en-US"/>
+        </w:rPr>
+        <w:t>="</w:t>
+      </w:r>
+      <w:proofErr w:type="spellStart"/>
+      <w:r>
+        <w:rPr>
+          <w:rStyle w:val="pln"/>
+          <w:lang w:val="en-US"/>
+        </w:rPr>
+        <w:t>js</w:t>
+      </w:r>
+      <w:proofErr w:type="spellEnd"/>
+      <w:r>
+        <w:rPr>
+          <w:rStyle w:val="pun"/>
+          <w:lang w:val="en-US"/>
+        </w:rPr>
+        <w:t>/</w:t>
+      </w:r>
+      <w:r>
+        <w:rPr>
+          <w:rStyle w:val="pln"/>
+          <w:lang w:val="en-US"/>
+        </w:rPr>
+        <w:t>remove</w:t>
+      </w:r>
+      <w:r>
+        <w:rPr>
+          <w:rStyle w:val="pun"/>
+          <w:lang w:val="en-US"/>
+        </w:rPr>
+        <w:t>-</w:t>
+      </w:r>
+      <w:r>
+        <w:rPr>
+          <w:rStyle w:val="pln"/>
+          <w:lang w:val="en-US"/>
+        </w:rPr>
+        <w:t>paciente</w:t>
+      </w:r>
+      <w:r>
+        <w:rPr>
+          <w:rStyle w:val="pun"/>
+          <w:lang w:val="en-US"/>
+        </w:rPr>
+        <w:t>.</w:t>
+      </w:r>
+      <w:r>
+        <w:rPr>
+          <w:rStyle w:val="pln"/>
+          <w:lang w:val="en-US"/>
+        </w:rPr>
+        <w:t>js</w:t>
+      </w:r>
+      <w:r>
+        <w:rPr>
+          <w:rStyle w:val="str"/>
+          <w:lang w:val="en-US"/>
+        </w:rPr>
+        <w:t>" &gt;&lt;/script&gt;</w:t>
+      </w:r>
+    </w:p>
+    <w:p>
+      <w:pPr>
+        <w:pStyle w:val="Pr-formataoHTML"/>
+        <w:rPr>
+          <w:rStyle w:val="str"/>
+          <w:lang w:val="en-US"/>
+        </w:rPr>
+      </w:pPr>
+    </w:p>
+    <w:p>
+      <w:pPr>
+        <w:pStyle w:val="Pr-formataoHTML"/>
+      </w:pPr>
+      <w:r>
+        <w:rPr>
+          <w:rStyle w:val="str"/>
+        </w:rPr>
+        <w:t>&lt;/</w:t>
+      </w:r>
+      <w:proofErr w:type="spellStart"/>
+      <w:r>
+        <w:rPr>
+          <w:rStyle w:val="str"/>
+        </w:rPr>
+        <w:t>body</w:t>
+      </w:r>
+      <w:proofErr w:type="spellEnd"/>
+      <w:r>
+        <w:rPr>
+          <w:rStyle w:val="str"/>
+        </w:rPr>
+        <w:t>&gt;</w:t>
+      </w:r>
+    </w:p>
+    <w:p>
+      <w:pPr>
+        <w:pStyle w:val="NormalWeb"/>
+      </w:pPr>
+      <w:r>
+        <w:t xml:space="preserve">3- Agora vamos selecionar o corpo da tabela para adicionarmos um </w:t>
+      </w:r>
+      <w:proofErr w:type="spellStart"/>
+      <w:r>
+        <w:rPr>
+          <w:rStyle w:val="CdigoHTML"/>
+        </w:rPr>
+        <w:t>eventListener</w:t>
+      </w:r>
+      <w:proofErr w:type="spellEnd"/>
+      <w:r>
+        <w:t xml:space="preserve"> de duplo clique. Dentro do </w:t>
+      </w:r>
+      <w:r>
+        <w:rPr>
+          <w:rStyle w:val="CdigoHTML"/>
+        </w:rPr>
+        <w:t>remove-paciente.js</w:t>
+      </w:r>
+      <w:r>
+        <w:t xml:space="preserve"> faça:</w:t>
+      </w:r>
+    </w:p>
+    <w:p>
+      <w:pPr>
+        <w:pStyle w:val="Pr-formataoHTML"/>
+        <w:rPr>
+          <w:rStyle w:val="pln"/>
+        </w:rPr>
+      </w:pPr>
+      <w:r>
+        <w:rPr>
+          <w:rStyle w:val="com"/>
+        </w:rPr>
+        <w:t>// remove-paciente.js</w:t>
+      </w:r>
+    </w:p>
+    <w:p>
+      <w:pPr>
+        <w:pStyle w:val="Pr-formataoHTML"/>
+        <w:rPr>
+          <w:rStyle w:val="pln"/>
+        </w:rPr>
+      </w:pPr>
+      <w:proofErr w:type="gramStart"/>
+      <w:r>
+        <w:rPr>
+          <w:rStyle w:val="kwd"/>
+        </w:rPr>
+        <w:t>var</w:t>
+      </w:r>
+      <w:proofErr w:type="gramEnd"/>
+      <w:r>
+        <w:rPr>
+          <w:rStyle w:val="pln"/>
+        </w:rPr>
+        <w:t xml:space="preserve"> tabela </w:t>
+      </w:r>
+      <w:r>
+        <w:rPr>
+          <w:rStyle w:val="pun"/>
+        </w:rPr>
+        <w:t>=</w:t>
+      </w:r>
+      <w:r>
+        <w:rPr>
+          <w:rStyle w:val="pln"/>
+        </w:rPr>
+        <w:t xml:space="preserve"> </w:t>
+      </w:r>
+      <w:proofErr w:type="spellStart"/>
+      <w:r>
+        <w:rPr>
+          <w:rStyle w:val="pln"/>
+        </w:rPr>
+        <w:t>document</w:t>
+      </w:r>
+      <w:r>
+        <w:rPr>
+          <w:rStyle w:val="pun"/>
+        </w:rPr>
+        <w:t>.</w:t>
+      </w:r>
+      <w:r>
+        <w:rPr>
+          <w:rStyle w:val="pln"/>
+        </w:rPr>
+        <w:t>querySelector</w:t>
+      </w:r>
+      <w:proofErr w:type="spellEnd"/>
+      <w:r>
+        <w:rPr>
+          <w:rStyle w:val="pun"/>
+        </w:rPr>
+        <w:t>(</w:t>
+      </w:r>
+      <w:r>
+        <w:rPr>
+          <w:rStyle w:val="str"/>
+        </w:rPr>
+        <w:t>"#tabela-pacientes"</w:t>
+      </w:r>
+      <w:r>
+        <w:rPr>
+          <w:rStyle w:val="pun"/>
+        </w:rPr>
+        <w:t>);</w:t>
+      </w:r>
+    </w:p>
+    <w:p>
+      <w:pPr>
+        <w:pStyle w:val="Pr-formataoHTML"/>
+        <w:rPr>
+          <w:rStyle w:val="pln"/>
+        </w:rPr>
+      </w:pPr>
+      <w:proofErr w:type="spellStart"/>
+      <w:proofErr w:type="gramStart"/>
+      <w:r>
+        <w:rPr>
+          <w:rStyle w:val="pln"/>
+        </w:rPr>
+        <w:t>tabela</w:t>
+      </w:r>
+      <w:r>
+        <w:rPr>
+          <w:rStyle w:val="pun"/>
+        </w:rPr>
+        <w:t>.</w:t>
+      </w:r>
+      <w:r>
+        <w:rPr>
+          <w:rStyle w:val="pln"/>
+        </w:rPr>
+        <w:t>addEventListener</w:t>
+      </w:r>
+      <w:proofErr w:type="spellEnd"/>
+      <w:proofErr w:type="gramEnd"/>
+      <w:r>
+        <w:rPr>
+          <w:rStyle w:val="pun"/>
+        </w:rPr>
+        <w:t>(</w:t>
+      </w:r>
+      <w:r>
+        <w:rPr>
+          <w:rStyle w:val="str"/>
+        </w:rPr>
+        <w:t>"</w:t>
+      </w:r>
+      <w:proofErr w:type="spellStart"/>
+      <w:r>
+        <w:rPr>
+          <w:rStyle w:val="str"/>
+        </w:rPr>
+        <w:t>dblclick</w:t>
+      </w:r>
+      <w:proofErr w:type="spellEnd"/>
+      <w:r>
+        <w:rPr>
+          <w:rStyle w:val="str"/>
+        </w:rPr>
+        <w:t>"</w:t>
+      </w:r>
+      <w:r>
+        <w:rPr>
+          <w:rStyle w:val="pun"/>
+        </w:rPr>
+        <w:t>,</w:t>
+      </w:r>
+      <w:r>
+        <w:rPr>
+          <w:rStyle w:val="pln"/>
+        </w:rPr>
+        <w:t xml:space="preserve"> </w:t>
+      </w:r>
+      <w:proofErr w:type="spellStart"/>
+      <w:r>
+        <w:rPr>
+          <w:rStyle w:val="kwd"/>
+        </w:rPr>
+        <w:t>function</w:t>
+      </w:r>
+      <w:proofErr w:type="spellEnd"/>
+      <w:r>
+        <w:rPr>
+          <w:rStyle w:val="pun"/>
+        </w:rPr>
+        <w:t>()</w:t>
+      </w:r>
+      <w:r>
+        <w:rPr>
+          <w:rStyle w:val="pln"/>
+        </w:rPr>
+        <w:t xml:space="preserve"> </w:t>
+      </w:r>
+      <w:r>
+        <w:rPr>
+          <w:rStyle w:val="pun"/>
+        </w:rPr>
+        <w:t>{</w:t>
+      </w:r>
+    </w:p>
+    <w:p>
+      <w:pPr>
+        <w:pStyle w:val="Pr-formataoHTML"/>
+        <w:rPr>
+          <w:rStyle w:val="pln"/>
+        </w:rPr>
+      </w:pPr>
+    </w:p>
+    <w:p>
+      <w:pPr>
+        <w:pStyle w:val="Pr-formataoHTML"/>
+      </w:pPr>
+      <w:r>
+        <w:rPr>
+          <w:rStyle w:val="pun"/>
+        </w:rPr>
+        <w:t>});</w:t>
+      </w:r>
+    </w:p>
+    <w:p>
+      <w:pPr>
+        <w:pStyle w:val="NormalWeb"/>
+      </w:pPr>
+      <w:r>
+        <w:t xml:space="preserve">4- Agora devemos remover a linha que foi clicada, porém como o </w:t>
+      </w:r>
+      <w:proofErr w:type="spellStart"/>
+      <w:r>
+        <w:rPr>
+          <w:rStyle w:val="CdigoHTML"/>
+        </w:rPr>
+        <w:t>eventListener</w:t>
+      </w:r>
+      <w:proofErr w:type="spellEnd"/>
+      <w:r>
+        <w:t xml:space="preserve"> está na tabela, devemos perguntar primeiro qual das </w:t>
+      </w:r>
+      <w:r>
+        <w:rPr>
+          <w:rStyle w:val="CdigoHTML"/>
+        </w:rPr>
+        <w:t>&lt;</w:t>
+      </w:r>
+      <w:proofErr w:type="spellStart"/>
+      <w:r>
+        <w:rPr>
+          <w:rStyle w:val="CdigoHTML"/>
+        </w:rPr>
+        <w:t>td</w:t>
+      </w:r>
+      <w:proofErr w:type="spellEnd"/>
+      <w:r>
+        <w:rPr>
+          <w:rStyle w:val="CdigoHTML"/>
+        </w:rPr>
+        <w:t>&gt;</w:t>
+      </w:r>
+      <w:r>
+        <w:t xml:space="preserve"> que foi clicada, em seguida buscar pelo seu pai </w:t>
+      </w:r>
+      <w:r>
+        <w:rPr>
+          <w:rStyle w:val="CdigoHTML"/>
+        </w:rPr>
+        <w:t>&lt;</w:t>
+      </w:r>
+      <w:proofErr w:type="spellStart"/>
+      <w:r>
+        <w:rPr>
+          <w:rStyle w:val="CdigoHTML"/>
+        </w:rPr>
+        <w:t>tr</w:t>
+      </w:r>
+      <w:proofErr w:type="spellEnd"/>
+      <w:r>
+        <w:rPr>
+          <w:rStyle w:val="CdigoHTML"/>
+        </w:rPr>
+        <w:t>&gt;</w:t>
+      </w:r>
+      <w:r>
+        <w:t xml:space="preserve"> e removê-lo:</w:t>
+      </w:r>
+    </w:p>
+    <w:p>
+      <w:pPr>
+        <w:pStyle w:val="Pr-formataoHTML"/>
+        <w:rPr>
+          <w:rStyle w:val="pln"/>
+        </w:rPr>
+      </w:pPr>
+      <w:r>
+        <w:rPr>
+          <w:rStyle w:val="com"/>
+        </w:rPr>
+        <w:t>// remove-paciente.js</w:t>
+      </w:r>
+    </w:p>
+    <w:p>
+      <w:pPr>
+        <w:pStyle w:val="Pr-formataoHTML"/>
+        <w:rPr>
+          <w:rStyle w:val="pln"/>
+        </w:rPr>
+      </w:pPr>
+      <w:proofErr w:type="gramStart"/>
+      <w:r>
+        <w:rPr>
+          <w:rStyle w:val="kwd"/>
+        </w:rPr>
+        <w:t>var</w:t>
+      </w:r>
+      <w:proofErr w:type="gramEnd"/>
+      <w:r>
+        <w:rPr>
+          <w:rStyle w:val="pln"/>
+        </w:rPr>
+        <w:t xml:space="preserve"> tabela </w:t>
+      </w:r>
+      <w:r>
+        <w:rPr>
+          <w:rStyle w:val="pun"/>
+        </w:rPr>
+        <w:t>=</w:t>
+      </w:r>
+      <w:r>
+        <w:rPr>
+          <w:rStyle w:val="pln"/>
+        </w:rPr>
+        <w:t xml:space="preserve"> </w:t>
+      </w:r>
+      <w:proofErr w:type="spellStart"/>
+      <w:r>
+        <w:rPr>
+          <w:rStyle w:val="pln"/>
+        </w:rPr>
+        <w:t>document</w:t>
+      </w:r>
+      <w:r>
+        <w:rPr>
+          <w:rStyle w:val="pun"/>
+        </w:rPr>
+        <w:t>.</w:t>
+      </w:r>
+      <w:r>
+        <w:rPr>
+          <w:rStyle w:val="pln"/>
+        </w:rPr>
+        <w:t>querySelector</w:t>
+      </w:r>
+      <w:proofErr w:type="spellEnd"/>
+      <w:r>
+        <w:rPr>
+          <w:rStyle w:val="pun"/>
+        </w:rPr>
+        <w:t>(</w:t>
+      </w:r>
+      <w:r>
+        <w:rPr>
+          <w:rStyle w:val="str"/>
+        </w:rPr>
+        <w:t>"#tabela-pacientes"</w:t>
+      </w:r>
+      <w:r>
+        <w:rPr>
+          <w:rStyle w:val="pun"/>
+        </w:rPr>
+        <w:t>);</w:t>
+      </w:r>
+    </w:p>
+    <w:p>
+      <w:pPr>
+        <w:pStyle w:val="Pr-formataoHTML"/>
+        <w:rPr>
+          <w:rStyle w:val="pln"/>
+          <w:lang w:val="en-US"/>
+        </w:rPr>
+      </w:pPr>
+      <w:proofErr w:type="spellStart"/>
+      <w:proofErr w:type="gramStart"/>
+      <w:r>
+        <w:rPr>
+          <w:rStyle w:val="pln"/>
+          <w:lang w:val="en-US"/>
+        </w:rPr>
+        <w:t>tabela</w:t>
+      </w:r>
+      <w:r>
+        <w:rPr>
+          <w:rStyle w:val="pun"/>
+          <w:lang w:val="en-US"/>
+        </w:rPr>
+        <w:t>.</w:t>
+      </w:r>
+      <w:r>
+        <w:rPr>
+          <w:rStyle w:val="pln"/>
+          <w:lang w:val="en-US"/>
+        </w:rPr>
+        <w:t>addEventListener</w:t>
+      </w:r>
+      <w:proofErr w:type="spellEnd"/>
+      <w:r>
+        <w:rPr>
+          <w:rStyle w:val="pun"/>
+          <w:lang w:val="en-US"/>
+        </w:rPr>
+        <w:t>(</w:t>
+      </w:r>
+      <w:proofErr w:type="gramEnd"/>
+      <w:r>
+        <w:rPr>
+          <w:rStyle w:val="str"/>
+          <w:lang w:val="en-US"/>
+        </w:rPr>
+        <w:t>"</w:t>
+      </w:r>
+      <w:proofErr w:type="spellStart"/>
+      <w:r>
+        <w:rPr>
+          <w:rStyle w:val="str"/>
+          <w:lang w:val="en-US"/>
+        </w:rPr>
+        <w:t>dblclick</w:t>
+      </w:r>
+      <w:proofErr w:type="spellEnd"/>
+      <w:r>
+        <w:rPr>
+          <w:rStyle w:val="str"/>
+          <w:lang w:val="en-US"/>
+        </w:rPr>
+        <w:t>"</w:t>
+      </w:r>
+      <w:r>
+        <w:rPr>
+          <w:rStyle w:val="pun"/>
+          <w:lang w:val="en-US"/>
+        </w:rPr>
+        <w:t>,</w:t>
+      </w:r>
+      <w:r>
+        <w:rPr>
+          <w:rStyle w:val="pln"/>
+          <w:lang w:val="en-US"/>
+        </w:rPr>
+        <w:t xml:space="preserve"> </w:t>
+      </w:r>
+      <w:r>
+        <w:rPr>
+          <w:rStyle w:val="kwd"/>
+          <w:lang w:val="en-US"/>
+        </w:rPr>
+        <w:t>function</w:t>
+      </w:r>
+      <w:r>
+        <w:rPr>
+          <w:rStyle w:val="pun"/>
+          <w:lang w:val="en-US"/>
+        </w:rPr>
+        <w:t>(</w:t>
+      </w:r>
+      <w:r>
+        <w:rPr>
+          <w:rStyle w:val="kwd"/>
+          <w:lang w:val="en-US"/>
+        </w:rPr>
+        <w:t>event</w:t>
+      </w:r>
+      <w:r>
+        <w:rPr>
+          <w:rStyle w:val="pun"/>
+          <w:lang w:val="en-US"/>
+        </w:rPr>
+        <w:t>)</w:t>
+      </w:r>
+      <w:r>
+        <w:rPr>
+          <w:rStyle w:val="pln"/>
+          <w:lang w:val="en-US"/>
+        </w:rPr>
+        <w:t xml:space="preserve"> </w:t>
+      </w:r>
+      <w:r>
+        <w:rPr>
+          <w:rStyle w:val="pun"/>
+          <w:lang w:val="en-US"/>
+        </w:rPr>
+        <w:t>{</w:t>
+      </w:r>
+    </w:p>
+    <w:p>
+      <w:pPr>
+        <w:pStyle w:val="Pr-formataoHTML"/>
+        <w:rPr>
+          <w:rStyle w:val="pln"/>
+        </w:rPr>
+      </w:pPr>
+      <w:r>
+        <w:rPr>
+          <w:rStyle w:val="pln"/>
+          <w:lang w:val="en-US"/>
+        </w:rPr>
+        <w:t xml:space="preserve">    </w:t>
+      </w:r>
+      <w:proofErr w:type="spellStart"/>
+      <w:proofErr w:type="gramStart"/>
+      <w:r>
+        <w:rPr>
+          <w:rStyle w:val="kwd"/>
+        </w:rPr>
+        <w:t>event</w:t>
+      </w:r>
+      <w:r>
+        <w:rPr>
+          <w:rStyle w:val="pun"/>
+        </w:rPr>
+        <w:t>.</w:t>
+      </w:r>
+      <w:r>
+        <w:rPr>
+          <w:rStyle w:val="pln"/>
+        </w:rPr>
+        <w:t>target</w:t>
+      </w:r>
+      <w:proofErr w:type="gramEnd"/>
+      <w:r>
+        <w:rPr>
+          <w:rStyle w:val="pun"/>
+        </w:rPr>
+        <w:t>.</w:t>
+      </w:r>
+      <w:r>
+        <w:rPr>
+          <w:rStyle w:val="pln"/>
+        </w:rPr>
+        <w:t>parentNode</w:t>
+      </w:r>
+      <w:r>
+        <w:rPr>
+          <w:rStyle w:val="pun"/>
+        </w:rPr>
+        <w:t>.</w:t>
+      </w:r>
+      <w:r>
+        <w:rPr>
+          <w:rStyle w:val="pln"/>
+        </w:rPr>
+        <w:t>remove</w:t>
+      </w:r>
+      <w:proofErr w:type="spellEnd"/>
+      <w:r>
+        <w:rPr>
+          <w:rStyle w:val="pun"/>
+        </w:rPr>
+        <w:t>();</w:t>
+      </w:r>
+    </w:p>
+    <w:p>
+      <w:pPr>
+        <w:pStyle w:val="Pr-formataoHTML"/>
+      </w:pPr>
+      <w:r>
+        <w:rPr>
+          <w:rStyle w:val="pun"/>
+        </w:rPr>
+        <w:t>});</w:t>
+      </w:r>
+    </w:p>
+    <w:p>
+      <w:pPr>
+        <w:pStyle w:val="NormalWeb"/>
+      </w:pPr>
+      <w:r>
+        <w:t xml:space="preserve">Não esqueça de adicionar o parâmetro </w:t>
+      </w:r>
+      <w:proofErr w:type="spellStart"/>
+      <w:r>
+        <w:rPr>
+          <w:rStyle w:val="CdigoHTML"/>
+        </w:rPr>
+        <w:t>event</w:t>
+      </w:r>
+      <w:proofErr w:type="spellEnd"/>
+      <w:r>
+        <w:t xml:space="preserve"> na função anônima do evento!</w:t>
+      </w:r>
+    </w:p>
+    <w:p>
+      <w:pPr>
+        <w:pStyle w:val="NormalWeb"/>
+      </w:pPr>
+      <w:r>
+        <w:t xml:space="preserve">Agora ao dar um duplo clique no elemento, o evento sobe até a tabela, e dentro da função conseguimos perguntar qual </w:t>
+      </w:r>
+      <w:proofErr w:type="spellStart"/>
+      <w:r>
+        <w:rPr>
+          <w:rStyle w:val="CdigoHTML"/>
+        </w:rPr>
+        <w:t>td</w:t>
+      </w:r>
+      <w:proofErr w:type="spellEnd"/>
+      <w:r>
+        <w:t xml:space="preserve"> foi clicado (</w:t>
+      </w:r>
+      <w:proofErr w:type="spellStart"/>
+      <w:proofErr w:type="gramStart"/>
+      <w:r>
+        <w:t>event.target</w:t>
+      </w:r>
+      <w:proofErr w:type="spellEnd"/>
+      <w:proofErr w:type="gramEnd"/>
+      <w:r>
+        <w:t>) e partir disto subir para o seu pai (</w:t>
+      </w:r>
+      <w:proofErr w:type="spellStart"/>
+      <w:r>
+        <w:t>parentNode</w:t>
+      </w:r>
+      <w:proofErr w:type="spellEnd"/>
+      <w:r>
+        <w:t xml:space="preserve">) que é a </w:t>
+      </w:r>
+      <w:r>
+        <w:rPr>
+          <w:rStyle w:val="CdigoHTML"/>
+        </w:rPr>
+        <w:t>&lt;</w:t>
+      </w:r>
+      <w:proofErr w:type="spellStart"/>
+      <w:r>
+        <w:rPr>
+          <w:rStyle w:val="CdigoHTML"/>
+        </w:rPr>
+        <w:t>tr</w:t>
+      </w:r>
+      <w:proofErr w:type="spellEnd"/>
+      <w:r>
+        <w:rPr>
+          <w:rStyle w:val="CdigoHTML"/>
+        </w:rPr>
+        <w:t>&gt;</w:t>
+      </w:r>
+      <w:r>
+        <w:t xml:space="preserve"> do paciente e </w:t>
+      </w:r>
+      <w:proofErr w:type="spellStart"/>
+      <w:r>
+        <w:t>removê-lá</w:t>
+      </w:r>
+      <w:proofErr w:type="spellEnd"/>
+      <w:r>
+        <w:t>.</w:t>
+      </w:r>
+    </w:p>
+    <w:p>
+      <w:pPr>
+        <w:pStyle w:val="Ttulo3"/>
+      </w:pPr>
+      <w:r>
+        <w:t>Dica</w:t>
+      </w:r>
+    </w:p>
+    <w:p>
+      <w:pPr>
+        <w:pStyle w:val="NormalWeb"/>
+      </w:pPr>
+      <w:r>
+        <w:t>Não sei se você notou, mas se der um duplo clique no cabeçalho da nossa tabela, esta linha também será removida.</w:t>
+      </w:r>
+    </w:p>
+    <w:p>
+      <w:pPr>
+        <w:pStyle w:val="NormalWeb"/>
+      </w:pPr>
+      <w:r>
+        <w:t>Podemos resolver isto de uma maneira simples. Pense um pouco... que elemento desejamos remover da tabela?</w:t>
+      </w:r>
+    </w:p>
+    <w:p>
+      <w:pPr>
+        <w:pStyle w:val="NormalWeb"/>
+      </w:pPr>
+      <w:r>
+        <w:t xml:space="preserve">Sim, a </w:t>
+      </w:r>
+      <w:proofErr w:type="spellStart"/>
+      <w:r>
+        <w:rPr>
+          <w:rStyle w:val="CdigoHTML"/>
+        </w:rPr>
+        <w:t>tr</w:t>
+      </w:r>
+      <w:proofErr w:type="spellEnd"/>
+      <w:r>
+        <w:t xml:space="preserve"> pai do elemento em quem clicamos. Mas em que elemento estamos clicando? Estamos clicando dentro da "célula" da tabela, ou seja, no </w:t>
+      </w:r>
+      <w:proofErr w:type="spellStart"/>
+      <w:r>
+        <w:rPr>
+          <w:rStyle w:val="CdigoHTML"/>
+        </w:rPr>
+        <w:t>td</w:t>
+      </w:r>
+      <w:proofErr w:type="spellEnd"/>
+      <w:r>
+        <w:t>.</w:t>
+      </w:r>
+    </w:p>
+    <w:p>
+      <w:pPr>
+        <w:pStyle w:val="NormalWeb"/>
+      </w:pPr>
+      <w:r>
+        <w:t xml:space="preserve">Mas quando fazemos isto no cabeçalho, na realidade estamos clicando em um </w:t>
+      </w:r>
+      <w:proofErr w:type="spellStart"/>
+      <w:r>
+        <w:rPr>
+          <w:rStyle w:val="CdigoHTML"/>
+        </w:rPr>
+        <w:t>th</w:t>
+      </w:r>
+      <w:proofErr w:type="spellEnd"/>
+      <w:r>
+        <w:t>.</w:t>
+      </w:r>
+    </w:p>
+    <w:p>
+      <w:pPr>
+        <w:pStyle w:val="NormalWeb"/>
+      </w:pPr>
+      <w:r>
+        <w:t xml:space="preserve">Acho que você já pegou a lógica. Não queremos que o pai do </w:t>
+      </w:r>
+      <w:proofErr w:type="spellStart"/>
+      <w:r>
+        <w:rPr>
+          <w:rStyle w:val="CdigoHTML"/>
+        </w:rPr>
+        <w:t>th</w:t>
+      </w:r>
+      <w:proofErr w:type="spellEnd"/>
+      <w:r>
+        <w:t xml:space="preserve"> seja removido, somente o pai do </w:t>
+      </w:r>
+      <w:proofErr w:type="spellStart"/>
+      <w:r>
+        <w:rPr>
+          <w:rStyle w:val="CdigoHTML"/>
+        </w:rPr>
+        <w:t>td</w:t>
+      </w:r>
+      <w:proofErr w:type="spellEnd"/>
+      <w:r>
+        <w:t xml:space="preserve">. Ou para tornar mais simples: somente remova o pai se o elemento clicado for um </w:t>
+      </w:r>
+      <w:proofErr w:type="spellStart"/>
+      <w:r>
+        <w:rPr>
+          <w:rStyle w:val="CdigoHTML"/>
+        </w:rPr>
+        <w:t>td</w:t>
+      </w:r>
+      <w:proofErr w:type="spellEnd"/>
+      <w:r>
+        <w:t>.</w:t>
+      </w:r>
+    </w:p>
+    <w:p>
+      <w:pPr>
+        <w:pStyle w:val="NormalWeb"/>
+      </w:pPr>
+      <w:r>
+        <w:t xml:space="preserve">Os elementos de nossa página possuem o atributo </w:t>
+      </w:r>
+      <w:proofErr w:type="spellStart"/>
+      <w:r>
+        <w:rPr>
+          <w:rStyle w:val="CdigoHTML"/>
+        </w:rPr>
+        <w:t>tagName</w:t>
+      </w:r>
+      <w:proofErr w:type="spellEnd"/>
+      <w:r>
+        <w:t xml:space="preserve"> que guarda uma </w:t>
+      </w:r>
+      <w:proofErr w:type="spellStart"/>
+      <w:r>
+        <w:t>string</w:t>
+      </w:r>
+      <w:proofErr w:type="spellEnd"/>
+      <w:r>
+        <w:t xml:space="preserve"> com o nome da </w:t>
+      </w:r>
+      <w:proofErr w:type="spellStart"/>
+      <w:r>
+        <w:t>tag</w:t>
+      </w:r>
+      <w:proofErr w:type="spellEnd"/>
+      <w:r>
+        <w:t xml:space="preserve"> do elemento. Faça um teste na página da Aparecida Nutrição, abra o console e execute </w:t>
+      </w:r>
+      <w:proofErr w:type="spellStart"/>
+      <w:proofErr w:type="gramStart"/>
+      <w:r>
+        <w:rPr>
+          <w:rStyle w:val="CdigoHTML"/>
+        </w:rPr>
+        <w:t>document.querySelector</w:t>
+      </w:r>
+      <w:proofErr w:type="spellEnd"/>
+      <w:proofErr w:type="gramEnd"/>
+      <w:r>
+        <w:rPr>
+          <w:rStyle w:val="CdigoHTML"/>
+        </w:rPr>
+        <w:t>('h1').</w:t>
+      </w:r>
+      <w:proofErr w:type="spellStart"/>
+      <w:r>
+        <w:rPr>
+          <w:rStyle w:val="CdigoHTML"/>
+        </w:rPr>
+        <w:t>tagName</w:t>
+      </w:r>
+      <w:proofErr w:type="spellEnd"/>
+      <w:r>
+        <w:t xml:space="preserve">. O console te retornará o nome da </w:t>
+      </w:r>
+      <w:proofErr w:type="spellStart"/>
+      <w:r>
+        <w:t>tag</w:t>
+      </w:r>
+      <w:proofErr w:type="spellEnd"/>
+      <w:r>
+        <w:t xml:space="preserve"> do elemento em maiúsculo ("H1").</w:t>
+      </w:r>
+    </w:p>
+    <w:p>
+      <w:pPr>
+        <w:pStyle w:val="NormalWeb"/>
+      </w:pPr>
+      <w:r>
+        <w:t xml:space="preserve">Em nosso caso queremos saber o nome da </w:t>
+      </w:r>
+      <w:proofErr w:type="spellStart"/>
+      <w:r>
+        <w:t>tag</w:t>
+      </w:r>
+      <w:proofErr w:type="spellEnd"/>
+      <w:r>
+        <w:t xml:space="preserve"> do elemento clicado, portanto segue a implementação:</w:t>
+      </w:r>
+    </w:p>
+    <w:p>
+      <w:pPr>
+        <w:pStyle w:val="Pr-formataoHTML"/>
+        <w:rPr>
+          <w:rStyle w:val="pln"/>
+        </w:rPr>
+      </w:pPr>
+      <w:proofErr w:type="gramStart"/>
+      <w:r>
+        <w:rPr>
+          <w:rStyle w:val="kwd"/>
+        </w:rPr>
+        <w:t>var</w:t>
+      </w:r>
+      <w:proofErr w:type="gramEnd"/>
+      <w:r>
+        <w:rPr>
+          <w:rStyle w:val="pln"/>
+        </w:rPr>
+        <w:t xml:space="preserve"> tabela </w:t>
+      </w:r>
+      <w:r>
+        <w:rPr>
+          <w:rStyle w:val="pun"/>
+        </w:rPr>
+        <w:t>=</w:t>
+      </w:r>
+      <w:r>
+        <w:rPr>
+          <w:rStyle w:val="pln"/>
+        </w:rPr>
+        <w:t xml:space="preserve"> </w:t>
+      </w:r>
+      <w:proofErr w:type="spellStart"/>
+      <w:r>
+        <w:rPr>
+          <w:rStyle w:val="pln"/>
+        </w:rPr>
+        <w:t>document</w:t>
+      </w:r>
+      <w:r>
+        <w:rPr>
+          <w:rStyle w:val="pun"/>
+        </w:rPr>
+        <w:t>.</w:t>
+      </w:r>
+      <w:r>
+        <w:rPr>
+          <w:rStyle w:val="pln"/>
+        </w:rPr>
+        <w:t>querySelector</w:t>
+      </w:r>
+      <w:proofErr w:type="spellEnd"/>
+      <w:r>
+        <w:rPr>
+          <w:rStyle w:val="pun"/>
+        </w:rPr>
+        <w:t>(</w:t>
+      </w:r>
+      <w:r>
+        <w:rPr>
+          <w:rStyle w:val="str"/>
+        </w:rPr>
+        <w:t>'#tabela-pacientes'</w:t>
+      </w:r>
+      <w:r>
+        <w:rPr>
+          <w:rStyle w:val="pun"/>
+        </w:rPr>
+        <w:t>);</w:t>
+      </w:r>
+    </w:p>
+    <w:p>
+      <w:pPr>
+        <w:pStyle w:val="Pr-formataoHTML"/>
+        <w:rPr>
+          <w:rStyle w:val="pln"/>
+        </w:rPr>
+      </w:pPr>
+    </w:p>
+    <w:p>
+      <w:pPr>
+        <w:pStyle w:val="Pr-formataoHTML"/>
+        <w:rPr>
+          <w:rStyle w:val="pln"/>
+          <w:lang w:val="en-US"/>
+        </w:rPr>
+      </w:pPr>
+      <w:proofErr w:type="spellStart"/>
+      <w:proofErr w:type="gramStart"/>
+      <w:r>
+        <w:rPr>
+          <w:rStyle w:val="pln"/>
+          <w:lang w:val="en-US"/>
+        </w:rPr>
+        <w:t>tabela</w:t>
+      </w:r>
+      <w:r>
+        <w:rPr>
+          <w:rStyle w:val="pun"/>
+          <w:lang w:val="en-US"/>
+        </w:rPr>
+        <w:t>.</w:t>
+      </w:r>
+      <w:r>
+        <w:rPr>
+          <w:rStyle w:val="pln"/>
+          <w:lang w:val="en-US"/>
+        </w:rPr>
+        <w:t>addEventListener</w:t>
+      </w:r>
+      <w:proofErr w:type="spellEnd"/>
+      <w:r>
+        <w:rPr>
+          <w:rStyle w:val="pun"/>
+          <w:lang w:val="en-US"/>
+        </w:rPr>
+        <w:t>(</w:t>
+      </w:r>
+      <w:proofErr w:type="gramEnd"/>
+      <w:r>
+        <w:rPr>
+          <w:rStyle w:val="str"/>
+          <w:lang w:val="en-US"/>
+        </w:rPr>
+        <w:t>'</w:t>
+      </w:r>
+      <w:proofErr w:type="spellStart"/>
+      <w:r>
+        <w:rPr>
+          <w:rStyle w:val="str"/>
+          <w:lang w:val="en-US"/>
+        </w:rPr>
+        <w:t>dblclick</w:t>
+      </w:r>
+      <w:proofErr w:type="spellEnd"/>
+      <w:r>
+        <w:rPr>
+          <w:rStyle w:val="str"/>
+          <w:lang w:val="en-US"/>
+        </w:rPr>
+        <w:t>'</w:t>
+      </w:r>
+      <w:r>
+        <w:rPr>
+          <w:rStyle w:val="pun"/>
+          <w:lang w:val="en-US"/>
+        </w:rPr>
+        <w:t>,</w:t>
+      </w:r>
+      <w:r>
+        <w:rPr>
+          <w:rStyle w:val="pln"/>
+          <w:lang w:val="en-US"/>
+        </w:rPr>
+        <w:t xml:space="preserve"> </w:t>
+      </w:r>
+      <w:r>
+        <w:rPr>
+          <w:rStyle w:val="kwd"/>
+          <w:lang w:val="en-US"/>
+        </w:rPr>
+        <w:t>function</w:t>
+      </w:r>
+      <w:r>
+        <w:rPr>
+          <w:rStyle w:val="pun"/>
+          <w:lang w:val="en-US"/>
+        </w:rPr>
+        <w:t>(</w:t>
+      </w:r>
+      <w:r>
+        <w:rPr>
+          <w:rStyle w:val="kwd"/>
+          <w:lang w:val="en-US"/>
+        </w:rPr>
+        <w:t>event</w:t>
+      </w:r>
+      <w:r>
+        <w:rPr>
+          <w:rStyle w:val="pun"/>
+          <w:lang w:val="en-US"/>
+        </w:rPr>
+        <w:t>)</w:t>
+      </w:r>
+      <w:r>
+        <w:rPr>
+          <w:rStyle w:val="pln"/>
+          <w:lang w:val="en-US"/>
+        </w:rPr>
+        <w:t xml:space="preserve"> </w:t>
+      </w:r>
+      <w:r>
+        <w:rPr>
+          <w:rStyle w:val="pun"/>
+          <w:lang w:val="en-US"/>
+        </w:rPr>
+        <w:t>{</w:t>
+      </w:r>
+    </w:p>
+    <w:p>
+      <w:pPr>
+        <w:pStyle w:val="Pr-formataoHTML"/>
+        <w:rPr>
+          <w:rStyle w:val="pln"/>
+          <w:lang w:val="en-US"/>
+        </w:rPr>
+      </w:pPr>
+    </w:p>
+    <w:p>
+      <w:pPr>
+        <w:pStyle w:val="Pr-formataoHTML"/>
+        <w:rPr>
+          <w:rStyle w:val="pln"/>
+        </w:rPr>
+      </w:pPr>
+      <w:r>
+        <w:rPr>
+          <w:rStyle w:val="pln"/>
+          <w:lang w:val="en-US"/>
+        </w:rPr>
+        <w:t xml:space="preserve">    </w:t>
+      </w:r>
+      <w:r>
+        <w:rPr>
+          <w:rStyle w:val="com"/>
+        </w:rPr>
+        <w:t>// Somente executará nosso código caso o elemento em que clicamos seja um &lt;</w:t>
+      </w:r>
+      <w:proofErr w:type="spellStart"/>
+      <w:r>
+        <w:rPr>
+          <w:rStyle w:val="com"/>
+        </w:rPr>
+        <w:t>td</w:t>
+      </w:r>
+      <w:proofErr w:type="spellEnd"/>
+      <w:r>
+        <w:rPr>
+          <w:rStyle w:val="com"/>
+        </w:rPr>
+        <w:t>&gt;</w:t>
+      </w:r>
+    </w:p>
+    <w:p>
+      <w:pPr>
+        <w:pStyle w:val="Pr-formataoHTML"/>
+        <w:rPr>
+          <w:rStyle w:val="pln"/>
+          <w:lang w:val="en-US"/>
+        </w:rPr>
+      </w:pPr>
+      <w:r>
+        <w:rPr>
+          <w:rStyle w:val="pln"/>
+        </w:rPr>
+        <w:t xml:space="preserve">    </w:t>
+      </w:r>
+      <w:proofErr w:type="gramStart"/>
+      <w:r>
+        <w:rPr>
+          <w:rStyle w:val="kwd"/>
+          <w:lang w:val="en-US"/>
+        </w:rPr>
+        <w:t>if</w:t>
+      </w:r>
+      <w:proofErr w:type="gramEnd"/>
+      <w:r>
+        <w:rPr>
+          <w:rStyle w:val="pln"/>
+          <w:lang w:val="en-US"/>
+        </w:rPr>
+        <w:t xml:space="preserve"> </w:t>
+      </w:r>
+      <w:r>
+        <w:rPr>
+          <w:rStyle w:val="pun"/>
+          <w:lang w:val="en-US"/>
+        </w:rPr>
+        <w:t>(</w:t>
+      </w:r>
+      <w:proofErr w:type="spellStart"/>
+      <w:r>
+        <w:rPr>
+          <w:rStyle w:val="kwd"/>
+          <w:lang w:val="en-US"/>
+        </w:rPr>
+        <w:t>event</w:t>
+      </w:r>
+      <w:r>
+        <w:rPr>
+          <w:rStyle w:val="pun"/>
+          <w:lang w:val="en-US"/>
+        </w:rPr>
+        <w:t>.</w:t>
+      </w:r>
+      <w:r>
+        <w:rPr>
+          <w:rStyle w:val="pln"/>
+          <w:lang w:val="en-US"/>
+        </w:rPr>
+        <w:t>target</w:t>
+      </w:r>
+      <w:r>
+        <w:rPr>
+          <w:rStyle w:val="pun"/>
+          <w:lang w:val="en-US"/>
+        </w:rPr>
+        <w:t>.</w:t>
+      </w:r>
+      <w:r>
+        <w:rPr>
+          <w:rStyle w:val="pln"/>
+          <w:lang w:val="en-US"/>
+        </w:rPr>
+        <w:t>tagName</w:t>
+      </w:r>
+      <w:proofErr w:type="spellEnd"/>
+      <w:r>
+        <w:rPr>
+          <w:rStyle w:val="pln"/>
+          <w:lang w:val="en-US"/>
+        </w:rPr>
+        <w:t xml:space="preserve"> </w:t>
+      </w:r>
+      <w:r>
+        <w:rPr>
+          <w:rStyle w:val="pun"/>
+          <w:lang w:val="en-US"/>
+        </w:rPr>
+        <w:t>==</w:t>
+      </w:r>
+      <w:r>
+        <w:rPr>
+          <w:rStyle w:val="pln"/>
+          <w:lang w:val="en-US"/>
+        </w:rPr>
+        <w:t xml:space="preserve"> </w:t>
+      </w:r>
+      <w:r>
+        <w:rPr>
+          <w:rStyle w:val="str"/>
+          <w:lang w:val="en-US"/>
+        </w:rPr>
+        <w:t>'TD'</w:t>
+      </w:r>
+      <w:r>
+        <w:rPr>
+          <w:rStyle w:val="pun"/>
+          <w:lang w:val="en-US"/>
+        </w:rPr>
+        <w:t>)</w:t>
+      </w:r>
+      <w:r>
+        <w:rPr>
+          <w:rStyle w:val="pln"/>
+          <w:lang w:val="en-US"/>
+        </w:rPr>
+        <w:t xml:space="preserve"> </w:t>
+      </w:r>
+      <w:r>
+        <w:rPr>
+          <w:rStyle w:val="pun"/>
+          <w:lang w:val="en-US"/>
+        </w:rPr>
+        <w:t>{</w:t>
+      </w:r>
+    </w:p>
+    <w:p>
+      <w:pPr>
+        <w:pStyle w:val="Pr-formataoHTML"/>
+        <w:rPr>
+          <w:rStyle w:val="pln"/>
+        </w:rPr>
+      </w:pPr>
+      <w:r>
+        <w:rPr>
+          <w:rStyle w:val="pln"/>
+          <w:lang w:val="en-US"/>
+        </w:rPr>
+        <w:t xml:space="preserve">        </w:t>
+      </w:r>
+      <w:proofErr w:type="spellStart"/>
+      <w:proofErr w:type="gramStart"/>
+      <w:r>
+        <w:rPr>
+          <w:rStyle w:val="kwd"/>
+        </w:rPr>
+        <w:t>event</w:t>
+      </w:r>
+      <w:r>
+        <w:rPr>
+          <w:rStyle w:val="pun"/>
+        </w:rPr>
+        <w:t>.</w:t>
+      </w:r>
+      <w:r>
+        <w:rPr>
+          <w:rStyle w:val="pln"/>
+        </w:rPr>
+        <w:t>target</w:t>
+      </w:r>
+      <w:proofErr w:type="gramEnd"/>
+      <w:r>
+        <w:rPr>
+          <w:rStyle w:val="pun"/>
+        </w:rPr>
+        <w:t>.</w:t>
+      </w:r>
+      <w:r>
+        <w:rPr>
+          <w:rStyle w:val="pln"/>
+        </w:rPr>
+        <w:t>parentNode</w:t>
+      </w:r>
+      <w:r>
+        <w:rPr>
+          <w:rStyle w:val="pun"/>
+        </w:rPr>
+        <w:t>.</w:t>
+      </w:r>
+      <w:r>
+        <w:rPr>
+          <w:rStyle w:val="pln"/>
+        </w:rPr>
+        <w:t>remove</w:t>
+      </w:r>
+      <w:proofErr w:type="spellEnd"/>
+      <w:r>
+        <w:rPr>
+          <w:rStyle w:val="pun"/>
+        </w:rPr>
+        <w:t>()</w:t>
+      </w:r>
+    </w:p>
+    <w:p>
+      <w:pPr>
+        <w:pStyle w:val="Pr-formataoHTML"/>
+        <w:rPr>
+          <w:rStyle w:val="pln"/>
+        </w:rPr>
+      </w:pPr>
+      <w:r>
+        <w:rPr>
+          <w:rStyle w:val="pln"/>
+        </w:rPr>
+        <w:t xml:space="preserve">    </w:t>
+      </w:r>
+      <w:r>
+        <w:rPr>
+          <w:rStyle w:val="pun"/>
+        </w:rPr>
+        <w:t>}</w:t>
+      </w:r>
+    </w:p>
+    <w:p>
+      <w:pPr>
+        <w:pStyle w:val="Pr-formataoHTML"/>
+      </w:pPr>
+      <w:r>
+        <w:rPr>
+          <w:rStyle w:val="pun"/>
+        </w:rPr>
+        <w:t>});</w:t>
+      </w:r>
+    </w:p>
+    <w:p>
+      <w:pPr>
+        <w:pStyle w:val="NormalWeb"/>
+      </w:pPr>
+      <w:r>
+        <w:t>Pronto, agora a nutricionista não vai mais apagar o cabeçalho sem querer. Bom trabalho!</w:t>
+      </w:r>
+    </w:p>
+    <w:p>
+      <w:pPr>
+        <w:rPr>
+          <w:u w:val="single"/>
+        </w:rPr>
+      </w:pPr>
+    </w:p>
+    <w:p>
+      <w:r>
+        <w:t>Agora que estamos removendo o paciente, vamos no próximo exercício fazer a animação da remoção, para que paciente não suma instantaneamente da página.</w:t>
+      </w:r>
+    </w:p>
+    <w:p>
+      <w:r>
+        <w:br w:type="page"/>
+      </w:r>
+    </w:p>
+    <w:p>
+      <w:pPr>
+        <w:spacing w:before="100" w:beforeAutospacing="1" w:after="100" w:afterAutospacing="1" w:line="240" w:lineRule="auto"/>
+        <w:rPr>
+          <w:rFonts w:ascii="Times New Roman" w:eastAsia="Times New Roman" w:hAnsi="Times New Roman" w:cs="Times New Roman"/>
+          <w:sz w:val="24"/>
+          <w:szCs w:val="24"/>
+        </w:rPr>
+      </w:pPr>
+      <w:r>
+        <w:rPr>
+          <w:rFonts w:ascii="Times New Roman" w:eastAsia="Times New Roman" w:hAnsi="Times New Roman" w:cs="Times New Roman"/>
+          <w:sz w:val="24"/>
+          <w:szCs w:val="24"/>
+        </w:rPr>
+        <w:t xml:space="preserve">Vamos agora adicionar uma pequena animação na </w:t>
+      </w:r>
+      <w:proofErr w:type="spellStart"/>
+      <w:r>
+        <w:rPr>
+          <w:rFonts w:ascii="Times New Roman" w:eastAsia="Times New Roman" w:hAnsi="Times New Roman" w:cs="Times New Roman"/>
+          <w:sz w:val="24"/>
+          <w:szCs w:val="24"/>
+        </w:rPr>
+        <w:t>remoçao</w:t>
+      </w:r>
+      <w:proofErr w:type="spellEnd"/>
+      <w:r>
+        <w:rPr>
+          <w:rFonts w:ascii="Times New Roman" w:eastAsia="Times New Roman" w:hAnsi="Times New Roman" w:cs="Times New Roman"/>
+          <w:sz w:val="24"/>
+          <w:szCs w:val="24"/>
+        </w:rPr>
+        <w:t xml:space="preserve"> de cada paciente, fazendo uma mistura de técnicas de </w:t>
+      </w:r>
+      <w:r>
+        <w:rPr>
+          <w:rFonts w:ascii="Courier New" w:eastAsia="Times New Roman" w:hAnsi="Courier New" w:cs="Courier New"/>
+          <w:sz w:val="20"/>
+          <w:szCs w:val="20"/>
+        </w:rPr>
+        <w:t>CSS</w:t>
+      </w:r>
+      <w:r>
+        <w:rPr>
+          <w:rFonts w:ascii="Times New Roman" w:eastAsia="Times New Roman" w:hAnsi="Times New Roman" w:cs="Times New Roman"/>
+          <w:sz w:val="24"/>
+          <w:szCs w:val="24"/>
+        </w:rPr>
+        <w:t xml:space="preserve"> e </w:t>
+      </w:r>
+      <w:proofErr w:type="spellStart"/>
+      <w:r>
+        <w:rPr>
+          <w:rFonts w:ascii="Courier New" w:eastAsia="Times New Roman" w:hAnsi="Courier New" w:cs="Courier New"/>
+          <w:sz w:val="20"/>
+          <w:szCs w:val="20"/>
+        </w:rPr>
+        <w:t>Javascript</w:t>
+      </w:r>
+      <w:proofErr w:type="spellEnd"/>
+      <w:r>
+        <w:rPr>
+          <w:rFonts w:ascii="Times New Roman" w:eastAsia="Times New Roman" w:hAnsi="Times New Roman" w:cs="Times New Roman"/>
+          <w:sz w:val="24"/>
+          <w:szCs w:val="24"/>
+        </w:rPr>
+        <w:t>.</w:t>
+      </w:r>
+    </w:p>
+    <w:p>
+      <w:pPr>
+        <w:spacing w:before="100" w:beforeAutospacing="1" w:after="100" w:afterAutospacing="1" w:line="240" w:lineRule="auto"/>
+        <w:rPr>
+          <w:rFonts w:ascii="Times New Roman" w:eastAsia="Times New Roman" w:hAnsi="Times New Roman" w:cs="Times New Roman"/>
+          <w:sz w:val="24"/>
+          <w:szCs w:val="24"/>
+        </w:rPr>
+      </w:pPr>
+      <w:r>
+        <w:rPr>
+          <w:rFonts w:ascii="Times New Roman" w:eastAsia="Times New Roman" w:hAnsi="Times New Roman" w:cs="Times New Roman"/>
+          <w:sz w:val="24"/>
+          <w:szCs w:val="24"/>
+        </w:rPr>
+        <w:t xml:space="preserve">1- Vamos adicionar um CSS que será responsável por animar a remoção. Em seu </w:t>
+      </w:r>
+      <w:r>
+        <w:rPr>
+          <w:rFonts w:ascii="Courier New" w:eastAsia="Times New Roman" w:hAnsi="Courier New" w:cs="Courier New"/>
+          <w:sz w:val="20"/>
+          <w:szCs w:val="20"/>
+        </w:rPr>
+        <w:t>index.css</w:t>
+      </w:r>
+      <w:r>
+        <w:rPr>
+          <w:rFonts w:ascii="Times New Roman" w:eastAsia="Times New Roman" w:hAnsi="Times New Roman" w:cs="Times New Roman"/>
+          <w:sz w:val="24"/>
+          <w:szCs w:val="24"/>
+        </w:rPr>
+        <w:t xml:space="preserve"> faça:</w:t>
+      </w:r>
+    </w:p>
+    <w:p>
+      <w:pPr>
+        <w:tabs>
+          <w:tab w:val="left" w:pos="916"/>
+          <w:tab w:val="left" w:pos="1832"/>
+          <w:tab w:val="left" w:pos="2748"/>
+          <w:tab w:val="left" w:pos="3664"/>
+          <w:tab w:val="left" w:pos="4580"/>
+          <w:tab w:val="left" w:pos="5496"/>
+          <w:tab w:val="left" w:pos="6412"/>
+          <w:tab w:val="left" w:pos="7328"/>
+          <w:tab w:val="left" w:pos="8244"/>
+          <w:tab w:val="left" w:pos="9160"/>
+          <w:tab w:val="left" w:pos="10076"/>
+          <w:tab w:val="left" w:pos="10992"/>
+          <w:tab w:val="left" w:pos="11908"/>
+          <w:tab w:val="left" w:pos="12824"/>
+          <w:tab w:val="left" w:pos="13740"/>
+          <w:tab w:val="left" w:pos="14656"/>
+        </w:tabs>
+        <w:spacing w:line="240" w:lineRule="auto"/>
+        <w:rPr>
+          <w:rFonts w:ascii="Courier New" w:eastAsia="Times New Roman" w:hAnsi="Courier New" w:cs="Courier New"/>
+          <w:sz w:val="20"/>
+          <w:szCs w:val="20"/>
+        </w:rPr>
+      </w:pPr>
+      <w:r>
+        <w:rPr>
+          <w:rFonts w:ascii="Courier New" w:eastAsia="Times New Roman" w:hAnsi="Courier New" w:cs="Courier New"/>
+          <w:sz w:val="20"/>
+          <w:szCs w:val="20"/>
+        </w:rPr>
+        <w:t>//index.css</w:t>
+      </w:r>
+    </w:p>
+    <w:p>
+      <w:pPr>
+        <w:tabs>
+          <w:tab w:val="left" w:pos="916"/>
+          <w:tab w:val="left" w:pos="1832"/>
+          <w:tab w:val="left" w:pos="2748"/>
+          <w:tab w:val="left" w:pos="3664"/>
+          <w:tab w:val="left" w:pos="4580"/>
+          <w:tab w:val="left" w:pos="5496"/>
+          <w:tab w:val="left" w:pos="6412"/>
+          <w:tab w:val="left" w:pos="7328"/>
+          <w:tab w:val="left" w:pos="8244"/>
+          <w:tab w:val="left" w:pos="9160"/>
+          <w:tab w:val="left" w:pos="10076"/>
+          <w:tab w:val="left" w:pos="10992"/>
+          <w:tab w:val="left" w:pos="11908"/>
+          <w:tab w:val="left" w:pos="12824"/>
+          <w:tab w:val="left" w:pos="13740"/>
+          <w:tab w:val="left" w:pos="14656"/>
+        </w:tabs>
+        <w:spacing w:line="240" w:lineRule="auto"/>
+        <w:rPr>
+          <w:rFonts w:ascii="Courier New" w:eastAsia="Times New Roman" w:hAnsi="Courier New" w:cs="Courier New"/>
+          <w:sz w:val="20"/>
+          <w:szCs w:val="20"/>
+        </w:rPr>
+      </w:pPr>
+    </w:p>
+    <w:p>
+      <w:pPr>
+        <w:tabs>
+          <w:tab w:val="left" w:pos="916"/>
+          <w:tab w:val="left" w:pos="1832"/>
+          <w:tab w:val="left" w:pos="2748"/>
+          <w:tab w:val="left" w:pos="3664"/>
+          <w:tab w:val="left" w:pos="4580"/>
+          <w:tab w:val="left" w:pos="5496"/>
+          <w:tab w:val="left" w:pos="6412"/>
+          <w:tab w:val="left" w:pos="7328"/>
+          <w:tab w:val="left" w:pos="8244"/>
+          <w:tab w:val="left" w:pos="9160"/>
+          <w:tab w:val="left" w:pos="10076"/>
+          <w:tab w:val="left" w:pos="10992"/>
+          <w:tab w:val="left" w:pos="11908"/>
+          <w:tab w:val="left" w:pos="12824"/>
+          <w:tab w:val="left" w:pos="13740"/>
+          <w:tab w:val="left" w:pos="14656"/>
+        </w:tabs>
+        <w:spacing w:line="240" w:lineRule="auto"/>
+        <w:rPr>
+          <w:rFonts w:ascii="Courier New" w:eastAsia="Times New Roman" w:hAnsi="Courier New" w:cs="Courier New"/>
+          <w:sz w:val="20"/>
+          <w:szCs w:val="20"/>
+        </w:rPr>
+      </w:pPr>
+      <w:proofErr w:type="gramStart"/>
+      <w:r>
+        <w:rPr>
+          <w:rFonts w:ascii="Courier New" w:eastAsia="Times New Roman" w:hAnsi="Courier New" w:cs="Courier New"/>
+          <w:sz w:val="20"/>
+          <w:szCs w:val="20"/>
+        </w:rPr>
+        <w:t>.</w:t>
+      </w:r>
+      <w:proofErr w:type="spellStart"/>
+      <w:r>
+        <w:rPr>
+          <w:rFonts w:ascii="Courier New" w:eastAsia="Times New Roman" w:hAnsi="Courier New" w:cs="Courier New"/>
+          <w:sz w:val="20"/>
+          <w:szCs w:val="20"/>
+        </w:rPr>
+        <w:t>fadeOut</w:t>
+      </w:r>
+      <w:proofErr w:type="spellEnd"/>
+      <w:proofErr w:type="gramEnd"/>
+      <w:r>
+        <w:rPr>
+          <w:rFonts w:ascii="Courier New" w:eastAsia="Times New Roman" w:hAnsi="Courier New" w:cs="Courier New"/>
+          <w:sz w:val="20"/>
+          <w:szCs w:val="20"/>
+        </w:rPr>
+        <w:t xml:space="preserve"> {</w:t>
+      </w:r>
+    </w:p>
+    <w:p>
+      <w:pPr>
+        <w:tabs>
+          <w:tab w:val="left" w:pos="916"/>
+          <w:tab w:val="left" w:pos="1832"/>
+          <w:tab w:val="left" w:pos="2748"/>
+          <w:tab w:val="left" w:pos="3664"/>
+          <w:tab w:val="left" w:pos="4580"/>
+          <w:tab w:val="left" w:pos="5496"/>
+          <w:tab w:val="left" w:pos="6412"/>
+          <w:tab w:val="left" w:pos="7328"/>
+          <w:tab w:val="left" w:pos="8244"/>
+          <w:tab w:val="left" w:pos="9160"/>
+          <w:tab w:val="left" w:pos="10076"/>
+          <w:tab w:val="left" w:pos="10992"/>
+          <w:tab w:val="left" w:pos="11908"/>
+          <w:tab w:val="left" w:pos="12824"/>
+          <w:tab w:val="left" w:pos="13740"/>
+          <w:tab w:val="left" w:pos="14656"/>
+        </w:tabs>
+        <w:spacing w:line="240" w:lineRule="auto"/>
+        <w:rPr>
+          <w:rFonts w:ascii="Courier New" w:eastAsia="Times New Roman" w:hAnsi="Courier New" w:cs="Courier New"/>
+          <w:sz w:val="20"/>
+          <w:szCs w:val="20"/>
+        </w:rPr>
+      </w:pPr>
+      <w:r>
+        <w:rPr>
+          <w:rFonts w:ascii="Courier New" w:eastAsia="Times New Roman" w:hAnsi="Courier New" w:cs="Courier New"/>
+          <w:sz w:val="20"/>
+          <w:szCs w:val="20"/>
+        </w:rPr>
+        <w:t xml:space="preserve">    </w:t>
+      </w:r>
+      <w:proofErr w:type="spellStart"/>
+      <w:proofErr w:type="gramStart"/>
+      <w:r>
+        <w:rPr>
+          <w:rFonts w:ascii="Courier New" w:eastAsia="Times New Roman" w:hAnsi="Courier New" w:cs="Courier New"/>
+          <w:sz w:val="20"/>
+          <w:szCs w:val="20"/>
+        </w:rPr>
+        <w:t>opacity</w:t>
+      </w:r>
+      <w:proofErr w:type="spellEnd"/>
+      <w:proofErr w:type="gramEnd"/>
+      <w:r>
+        <w:rPr>
+          <w:rFonts w:ascii="Courier New" w:eastAsia="Times New Roman" w:hAnsi="Courier New" w:cs="Courier New"/>
+          <w:sz w:val="20"/>
+          <w:szCs w:val="20"/>
+        </w:rPr>
+        <w:t>: 0;</w:t>
+      </w:r>
+    </w:p>
+    <w:p>
+      <w:pPr>
+        <w:tabs>
+          <w:tab w:val="left" w:pos="916"/>
+          <w:tab w:val="left" w:pos="1832"/>
+          <w:tab w:val="left" w:pos="2748"/>
+          <w:tab w:val="left" w:pos="3664"/>
+          <w:tab w:val="left" w:pos="4580"/>
+          <w:tab w:val="left" w:pos="5496"/>
+          <w:tab w:val="left" w:pos="6412"/>
+          <w:tab w:val="left" w:pos="7328"/>
+          <w:tab w:val="left" w:pos="8244"/>
+          <w:tab w:val="left" w:pos="9160"/>
+          <w:tab w:val="left" w:pos="10076"/>
+          <w:tab w:val="left" w:pos="10992"/>
+          <w:tab w:val="left" w:pos="11908"/>
+          <w:tab w:val="left" w:pos="12824"/>
+          <w:tab w:val="left" w:pos="13740"/>
+          <w:tab w:val="left" w:pos="14656"/>
+        </w:tabs>
+        <w:spacing w:line="240" w:lineRule="auto"/>
+        <w:rPr>
+          <w:rFonts w:ascii="Courier New" w:eastAsia="Times New Roman" w:hAnsi="Courier New" w:cs="Courier New"/>
+          <w:sz w:val="20"/>
+          <w:szCs w:val="20"/>
+        </w:rPr>
+      </w:pPr>
+      <w:r>
+        <w:rPr>
+          <w:rFonts w:ascii="Courier New" w:eastAsia="Times New Roman" w:hAnsi="Courier New" w:cs="Courier New"/>
+          <w:sz w:val="20"/>
+          <w:szCs w:val="20"/>
+        </w:rPr>
+        <w:t xml:space="preserve">    </w:t>
+      </w:r>
+      <w:proofErr w:type="spellStart"/>
+      <w:proofErr w:type="gramStart"/>
+      <w:r>
+        <w:rPr>
+          <w:rFonts w:ascii="Courier New" w:eastAsia="Times New Roman" w:hAnsi="Courier New" w:cs="Courier New"/>
+          <w:sz w:val="20"/>
+          <w:szCs w:val="20"/>
+        </w:rPr>
+        <w:t>transition</w:t>
+      </w:r>
+      <w:proofErr w:type="spellEnd"/>
+      <w:proofErr w:type="gramEnd"/>
+      <w:r>
+        <w:rPr>
+          <w:rFonts w:ascii="Courier New" w:eastAsia="Times New Roman" w:hAnsi="Courier New" w:cs="Courier New"/>
+          <w:sz w:val="20"/>
+          <w:szCs w:val="20"/>
+        </w:rPr>
+        <w:t>: 0.5s;</w:t>
+      </w:r>
+    </w:p>
+    <w:p>
+      <w:pPr>
+        <w:tabs>
+          <w:tab w:val="left" w:pos="916"/>
+          <w:tab w:val="left" w:pos="1832"/>
+          <w:tab w:val="left" w:pos="2748"/>
+          <w:tab w:val="left" w:pos="3664"/>
+          <w:tab w:val="left" w:pos="4580"/>
+          <w:tab w:val="left" w:pos="5496"/>
+          <w:tab w:val="left" w:pos="6412"/>
+          <w:tab w:val="left" w:pos="7328"/>
+          <w:tab w:val="left" w:pos="8244"/>
+          <w:tab w:val="left" w:pos="9160"/>
+          <w:tab w:val="left" w:pos="10076"/>
+          <w:tab w:val="left" w:pos="10992"/>
+          <w:tab w:val="left" w:pos="11908"/>
+          <w:tab w:val="left" w:pos="12824"/>
+          <w:tab w:val="left" w:pos="13740"/>
+          <w:tab w:val="left" w:pos="14656"/>
+        </w:tabs>
+        <w:spacing w:line="240" w:lineRule="auto"/>
+        <w:rPr>
+          <w:rFonts w:ascii="Courier New" w:eastAsia="Times New Roman" w:hAnsi="Courier New" w:cs="Courier New"/>
+          <w:sz w:val="20"/>
+          <w:szCs w:val="20"/>
+        </w:rPr>
+      </w:pPr>
+      <w:r>
+        <w:rPr>
+          <w:rFonts w:ascii="Courier New" w:eastAsia="Times New Roman" w:hAnsi="Courier New" w:cs="Courier New"/>
+          <w:sz w:val="20"/>
+          <w:szCs w:val="20"/>
+        </w:rPr>
+        <w:t>}</w:t>
+      </w:r>
+    </w:p>
+    <w:p>
+      <w:pPr>
+        <w:spacing w:before="100" w:beforeAutospacing="1" w:after="100" w:afterAutospacing="1" w:line="240" w:lineRule="auto"/>
+        <w:rPr>
+          <w:rFonts w:ascii="Times New Roman" w:eastAsia="Times New Roman" w:hAnsi="Times New Roman" w:cs="Times New Roman"/>
+          <w:sz w:val="24"/>
+          <w:szCs w:val="24"/>
+        </w:rPr>
+      </w:pPr>
+      <w:r>
+        <w:rPr>
+          <w:rFonts w:ascii="Times New Roman" w:eastAsia="Times New Roman" w:hAnsi="Times New Roman" w:cs="Times New Roman"/>
+          <w:sz w:val="24"/>
+          <w:szCs w:val="24"/>
+        </w:rPr>
+        <w:t xml:space="preserve">Essa classe que deveremos adicionar </w:t>
+      </w:r>
+      <w:proofErr w:type="gramStart"/>
+      <w:r>
+        <w:rPr>
+          <w:rFonts w:ascii="Times New Roman" w:eastAsia="Times New Roman" w:hAnsi="Times New Roman" w:cs="Times New Roman"/>
+          <w:sz w:val="24"/>
+          <w:szCs w:val="24"/>
+        </w:rPr>
+        <w:t>ao elementos</w:t>
+      </w:r>
+      <w:proofErr w:type="gramEnd"/>
+      <w:r>
+        <w:rPr>
+          <w:rFonts w:ascii="Times New Roman" w:eastAsia="Times New Roman" w:hAnsi="Times New Roman" w:cs="Times New Roman"/>
+          <w:sz w:val="24"/>
+          <w:szCs w:val="24"/>
+        </w:rPr>
+        <w:t xml:space="preserve"> que vamos remover.</w:t>
+      </w:r>
+    </w:p>
+    <w:p>
+      <w:pPr>
+        <w:spacing w:before="100" w:beforeAutospacing="1" w:after="100" w:afterAutospacing="1" w:line="240" w:lineRule="auto"/>
+        <w:rPr>
+          <w:rFonts w:ascii="Times New Roman" w:eastAsia="Times New Roman" w:hAnsi="Times New Roman" w:cs="Times New Roman"/>
+          <w:sz w:val="24"/>
+          <w:szCs w:val="24"/>
+        </w:rPr>
+      </w:pPr>
+      <w:r>
+        <w:rPr>
+          <w:rFonts w:ascii="Times New Roman" w:eastAsia="Times New Roman" w:hAnsi="Times New Roman" w:cs="Times New Roman"/>
+          <w:sz w:val="24"/>
+          <w:szCs w:val="24"/>
+        </w:rPr>
+        <w:t xml:space="preserve">2- Vamos utilizar a técnica vista no vídeo, de aplicar a classe, chamar a função </w:t>
+      </w:r>
+      <w:proofErr w:type="spellStart"/>
+      <w:r>
+        <w:rPr>
+          <w:rFonts w:ascii="Courier New" w:eastAsia="Times New Roman" w:hAnsi="Courier New" w:cs="Courier New"/>
+          <w:sz w:val="20"/>
+          <w:szCs w:val="20"/>
+        </w:rPr>
+        <w:t>setTimeout</w:t>
+      </w:r>
+      <w:proofErr w:type="spellEnd"/>
+      <w:r>
+        <w:rPr>
+          <w:rFonts w:ascii="Times New Roman" w:eastAsia="Times New Roman" w:hAnsi="Times New Roman" w:cs="Times New Roman"/>
+          <w:sz w:val="24"/>
+          <w:szCs w:val="24"/>
+        </w:rPr>
+        <w:t xml:space="preserve"> para aguardar a animação terminar e ao fim dela, remover o elemento dá página. Primeiro adicione a classe na </w:t>
+      </w:r>
+      <w:r>
+        <w:rPr>
+          <w:rFonts w:ascii="Courier New" w:eastAsia="Times New Roman" w:hAnsi="Courier New" w:cs="Courier New"/>
+          <w:sz w:val="20"/>
+          <w:szCs w:val="20"/>
+        </w:rPr>
+        <w:t>&lt;</w:t>
+      </w:r>
+      <w:proofErr w:type="spellStart"/>
+      <w:r>
+        <w:rPr>
+          <w:rFonts w:ascii="Courier New" w:eastAsia="Times New Roman" w:hAnsi="Courier New" w:cs="Courier New"/>
+          <w:sz w:val="20"/>
+          <w:szCs w:val="20"/>
+        </w:rPr>
+        <w:t>tr</w:t>
+      </w:r>
+      <w:proofErr w:type="spellEnd"/>
+      <w:r>
+        <w:rPr>
+          <w:rFonts w:ascii="Courier New" w:eastAsia="Times New Roman" w:hAnsi="Courier New" w:cs="Courier New"/>
+          <w:sz w:val="20"/>
+          <w:szCs w:val="20"/>
+        </w:rPr>
+        <w:t>&gt;</w:t>
+      </w:r>
+      <w:r>
+        <w:rPr>
+          <w:rFonts w:ascii="Times New Roman" w:eastAsia="Times New Roman" w:hAnsi="Times New Roman" w:cs="Times New Roman"/>
+          <w:sz w:val="24"/>
+          <w:szCs w:val="24"/>
+        </w:rPr>
+        <w:t>:</w:t>
+      </w:r>
+    </w:p>
+    <w:p>
+      <w:pPr>
+        <w:tabs>
+          <w:tab w:val="left" w:pos="916"/>
+          <w:tab w:val="left" w:pos="1832"/>
+          <w:tab w:val="left" w:pos="2748"/>
+          <w:tab w:val="left" w:pos="3664"/>
+          <w:tab w:val="left" w:pos="4580"/>
+          <w:tab w:val="left" w:pos="5496"/>
+          <w:tab w:val="left" w:pos="6412"/>
+          <w:tab w:val="left" w:pos="7328"/>
+          <w:tab w:val="left" w:pos="8244"/>
+          <w:tab w:val="left" w:pos="9160"/>
+          <w:tab w:val="left" w:pos="10076"/>
+          <w:tab w:val="left" w:pos="10992"/>
+          <w:tab w:val="left" w:pos="11908"/>
+          <w:tab w:val="left" w:pos="12824"/>
+          <w:tab w:val="left" w:pos="13740"/>
+          <w:tab w:val="left" w:pos="14656"/>
+        </w:tabs>
+        <w:spacing w:line="240" w:lineRule="auto"/>
+        <w:rPr>
+          <w:rFonts w:ascii="Courier New" w:eastAsia="Times New Roman" w:hAnsi="Courier New" w:cs="Courier New"/>
+          <w:sz w:val="20"/>
+          <w:szCs w:val="20"/>
+        </w:rPr>
+      </w:pPr>
+      <w:proofErr w:type="gramStart"/>
+      <w:r>
+        <w:rPr>
+          <w:rFonts w:ascii="Courier New" w:eastAsia="Times New Roman" w:hAnsi="Courier New" w:cs="Courier New"/>
+          <w:sz w:val="20"/>
+          <w:szCs w:val="20"/>
+        </w:rPr>
+        <w:t>var</w:t>
+      </w:r>
+      <w:proofErr w:type="gramEnd"/>
+      <w:r>
+        <w:rPr>
+          <w:rFonts w:ascii="Courier New" w:eastAsia="Times New Roman" w:hAnsi="Courier New" w:cs="Courier New"/>
+          <w:sz w:val="20"/>
+          <w:szCs w:val="20"/>
+        </w:rPr>
+        <w:t xml:space="preserve"> tabela = </w:t>
+      </w:r>
+      <w:proofErr w:type="spellStart"/>
+      <w:r>
+        <w:rPr>
+          <w:rFonts w:ascii="Courier New" w:eastAsia="Times New Roman" w:hAnsi="Courier New" w:cs="Courier New"/>
+          <w:sz w:val="20"/>
+          <w:szCs w:val="20"/>
+        </w:rPr>
+        <w:t>document.querySelector</w:t>
+      </w:r>
+      <w:proofErr w:type="spellEnd"/>
+      <w:r>
+        <w:rPr>
+          <w:rFonts w:ascii="Courier New" w:eastAsia="Times New Roman" w:hAnsi="Courier New" w:cs="Courier New"/>
+          <w:sz w:val="20"/>
+          <w:szCs w:val="20"/>
+        </w:rPr>
+        <w:t>("#tabela-pacientes");</w:t>
+      </w:r>
+    </w:p>
+    <w:p>
+      <w:pPr>
+        <w:tabs>
+          <w:tab w:val="left" w:pos="916"/>
+          <w:tab w:val="left" w:pos="1832"/>
+          <w:tab w:val="left" w:pos="2748"/>
+          <w:tab w:val="left" w:pos="3664"/>
+          <w:tab w:val="left" w:pos="4580"/>
+          <w:tab w:val="left" w:pos="5496"/>
+          <w:tab w:val="left" w:pos="6412"/>
+          <w:tab w:val="left" w:pos="7328"/>
+          <w:tab w:val="left" w:pos="8244"/>
+          <w:tab w:val="left" w:pos="9160"/>
+          <w:tab w:val="left" w:pos="10076"/>
+          <w:tab w:val="left" w:pos="10992"/>
+          <w:tab w:val="left" w:pos="11908"/>
+          <w:tab w:val="left" w:pos="12824"/>
+          <w:tab w:val="left" w:pos="13740"/>
+          <w:tab w:val="left" w:pos="14656"/>
+        </w:tabs>
+        <w:spacing w:line="240" w:lineRule="auto"/>
+        <w:rPr>
+          <w:rFonts w:ascii="Courier New" w:eastAsia="Times New Roman" w:hAnsi="Courier New" w:cs="Courier New"/>
+          <w:sz w:val="20"/>
+          <w:szCs w:val="20"/>
+        </w:rPr>
+      </w:pPr>
+    </w:p>
+    <w:p>
+      <w:pPr>
+        <w:tabs>
+          <w:tab w:val="left" w:pos="916"/>
+          <w:tab w:val="left" w:pos="1832"/>
+          <w:tab w:val="left" w:pos="2748"/>
+          <w:tab w:val="left" w:pos="3664"/>
+          <w:tab w:val="left" w:pos="4580"/>
+          <w:tab w:val="left" w:pos="5496"/>
+          <w:tab w:val="left" w:pos="6412"/>
+          <w:tab w:val="left" w:pos="7328"/>
+          <w:tab w:val="left" w:pos="8244"/>
+          <w:tab w:val="left" w:pos="9160"/>
+          <w:tab w:val="left" w:pos="10076"/>
+          <w:tab w:val="left" w:pos="10992"/>
+          <w:tab w:val="left" w:pos="11908"/>
+          <w:tab w:val="left" w:pos="12824"/>
+          <w:tab w:val="left" w:pos="13740"/>
+          <w:tab w:val="left" w:pos="14656"/>
+        </w:tabs>
+        <w:spacing w:line="240" w:lineRule="auto"/>
+        <w:rPr>
+          <w:rFonts w:ascii="Courier New" w:eastAsia="Times New Roman" w:hAnsi="Courier New" w:cs="Courier New"/>
+          <w:sz w:val="20"/>
+          <w:szCs w:val="20"/>
+          <w:lang w:val="en-US"/>
+        </w:rPr>
+      </w:pPr>
+      <w:proofErr w:type="spellStart"/>
+      <w:proofErr w:type="gramStart"/>
+      <w:r>
+        <w:rPr>
+          <w:rFonts w:ascii="Courier New" w:eastAsia="Times New Roman" w:hAnsi="Courier New" w:cs="Courier New"/>
+          <w:sz w:val="20"/>
+          <w:szCs w:val="20"/>
+          <w:lang w:val="en-US"/>
+        </w:rPr>
+        <w:t>tabela.addEventListener</w:t>
+      </w:r>
+      <w:proofErr w:type="spellEnd"/>
+      <w:r>
+        <w:rPr>
+          <w:rFonts w:ascii="Courier New" w:eastAsia="Times New Roman" w:hAnsi="Courier New" w:cs="Courier New"/>
+          <w:sz w:val="20"/>
+          <w:szCs w:val="20"/>
+          <w:lang w:val="en-US"/>
+        </w:rPr>
+        <w:t>(</w:t>
+      </w:r>
+      <w:proofErr w:type="gramEnd"/>
+      <w:r>
+        <w:rPr>
+          <w:rFonts w:ascii="Courier New" w:eastAsia="Times New Roman" w:hAnsi="Courier New" w:cs="Courier New"/>
+          <w:sz w:val="20"/>
+          <w:szCs w:val="20"/>
+          <w:lang w:val="en-US"/>
+        </w:rPr>
+        <w:t>"</w:t>
+      </w:r>
+      <w:proofErr w:type="spellStart"/>
+      <w:r>
+        <w:rPr>
+          <w:rFonts w:ascii="Courier New" w:eastAsia="Times New Roman" w:hAnsi="Courier New" w:cs="Courier New"/>
+          <w:sz w:val="20"/>
+          <w:szCs w:val="20"/>
+          <w:lang w:val="en-US"/>
+        </w:rPr>
+        <w:t>dblclick</w:t>
+      </w:r>
+      <w:proofErr w:type="spellEnd"/>
+      <w:r>
+        <w:rPr>
+          <w:rFonts w:ascii="Courier New" w:eastAsia="Times New Roman" w:hAnsi="Courier New" w:cs="Courier New"/>
+          <w:sz w:val="20"/>
+          <w:szCs w:val="20"/>
+          <w:lang w:val="en-US"/>
+        </w:rPr>
+        <w:t>", function(event) {</w:t>
+      </w:r>
+    </w:p>
+    <w:p>
+      <w:pPr>
+        <w:tabs>
+          <w:tab w:val="left" w:pos="916"/>
+          <w:tab w:val="left" w:pos="1832"/>
+          <w:tab w:val="left" w:pos="2748"/>
+          <w:tab w:val="left" w:pos="3664"/>
+          <w:tab w:val="left" w:pos="4580"/>
+          <w:tab w:val="left" w:pos="5496"/>
+          <w:tab w:val="left" w:pos="6412"/>
+          <w:tab w:val="left" w:pos="7328"/>
+          <w:tab w:val="left" w:pos="8244"/>
+          <w:tab w:val="left" w:pos="9160"/>
+          <w:tab w:val="left" w:pos="10076"/>
+          <w:tab w:val="left" w:pos="10992"/>
+          <w:tab w:val="left" w:pos="11908"/>
+          <w:tab w:val="left" w:pos="12824"/>
+          <w:tab w:val="left" w:pos="13740"/>
+          <w:tab w:val="left" w:pos="14656"/>
+        </w:tabs>
+        <w:spacing w:line="240" w:lineRule="auto"/>
+        <w:rPr>
+          <w:rFonts w:ascii="Courier New" w:eastAsia="Times New Roman" w:hAnsi="Courier New" w:cs="Courier New"/>
+          <w:sz w:val="20"/>
+          <w:szCs w:val="20"/>
+          <w:lang w:val="en-US"/>
+        </w:rPr>
+      </w:pPr>
+      <w:r>
+        <w:rPr>
+          <w:rFonts w:ascii="Courier New" w:eastAsia="Times New Roman" w:hAnsi="Courier New" w:cs="Courier New"/>
+          <w:sz w:val="20"/>
+          <w:szCs w:val="20"/>
+          <w:lang w:val="en-US"/>
+        </w:rPr>
+        <w:t xml:space="preserve">    </w:t>
+      </w:r>
+      <w:proofErr w:type="spellStart"/>
+      <w:proofErr w:type="gramStart"/>
+      <w:r>
+        <w:rPr>
+          <w:rFonts w:ascii="Courier New" w:eastAsia="Times New Roman" w:hAnsi="Courier New" w:cs="Courier New"/>
+          <w:sz w:val="20"/>
+          <w:szCs w:val="20"/>
+          <w:lang w:val="en-US"/>
+        </w:rPr>
+        <w:t>event.target.parentNode.classList.add</w:t>
+      </w:r>
+      <w:proofErr w:type="spellEnd"/>
+      <w:r>
+        <w:rPr>
+          <w:rFonts w:ascii="Courier New" w:eastAsia="Times New Roman" w:hAnsi="Courier New" w:cs="Courier New"/>
+          <w:sz w:val="20"/>
+          <w:szCs w:val="20"/>
+          <w:lang w:val="en-US"/>
+        </w:rPr>
+        <w:t>(</w:t>
+      </w:r>
+      <w:proofErr w:type="gramEnd"/>
+      <w:r>
+        <w:rPr>
+          <w:rFonts w:ascii="Courier New" w:eastAsia="Times New Roman" w:hAnsi="Courier New" w:cs="Courier New"/>
+          <w:sz w:val="20"/>
+          <w:szCs w:val="20"/>
+          <w:lang w:val="en-US"/>
+        </w:rPr>
+        <w:t>"</w:t>
+      </w:r>
+      <w:proofErr w:type="spellStart"/>
+      <w:r>
+        <w:rPr>
+          <w:rFonts w:ascii="Courier New" w:eastAsia="Times New Roman" w:hAnsi="Courier New" w:cs="Courier New"/>
+          <w:sz w:val="20"/>
+          <w:szCs w:val="20"/>
+          <w:lang w:val="en-US"/>
+        </w:rPr>
+        <w:t>fadeOut</w:t>
+      </w:r>
+      <w:proofErr w:type="spellEnd"/>
+      <w:r>
+        <w:rPr>
+          <w:rFonts w:ascii="Courier New" w:eastAsia="Times New Roman" w:hAnsi="Courier New" w:cs="Courier New"/>
+          <w:sz w:val="20"/>
+          <w:szCs w:val="20"/>
+          <w:lang w:val="en-US"/>
+        </w:rPr>
+        <w:t>");</w:t>
+      </w:r>
+    </w:p>
+    <w:p>
+      <w:pPr>
+        <w:tabs>
+          <w:tab w:val="left" w:pos="916"/>
+          <w:tab w:val="left" w:pos="1832"/>
+          <w:tab w:val="left" w:pos="2748"/>
+          <w:tab w:val="left" w:pos="3664"/>
+          <w:tab w:val="left" w:pos="4580"/>
+          <w:tab w:val="left" w:pos="5496"/>
+          <w:tab w:val="left" w:pos="6412"/>
+          <w:tab w:val="left" w:pos="7328"/>
+          <w:tab w:val="left" w:pos="8244"/>
+          <w:tab w:val="left" w:pos="9160"/>
+          <w:tab w:val="left" w:pos="10076"/>
+          <w:tab w:val="left" w:pos="10992"/>
+          <w:tab w:val="left" w:pos="11908"/>
+          <w:tab w:val="left" w:pos="12824"/>
+          <w:tab w:val="left" w:pos="13740"/>
+          <w:tab w:val="left" w:pos="14656"/>
+        </w:tabs>
+        <w:spacing w:line="240" w:lineRule="auto"/>
+        <w:rPr>
+          <w:rFonts w:ascii="Courier New" w:eastAsia="Times New Roman" w:hAnsi="Courier New" w:cs="Courier New"/>
+          <w:sz w:val="20"/>
+          <w:szCs w:val="20"/>
+          <w:lang w:val="en-US"/>
+        </w:rPr>
+      </w:pPr>
+    </w:p>
+    <w:p>
+      <w:pPr>
+        <w:tabs>
+          <w:tab w:val="left" w:pos="916"/>
+          <w:tab w:val="left" w:pos="1832"/>
+          <w:tab w:val="left" w:pos="2748"/>
+          <w:tab w:val="left" w:pos="3664"/>
+          <w:tab w:val="left" w:pos="4580"/>
+          <w:tab w:val="left" w:pos="5496"/>
+          <w:tab w:val="left" w:pos="6412"/>
+          <w:tab w:val="left" w:pos="7328"/>
+          <w:tab w:val="left" w:pos="8244"/>
+          <w:tab w:val="left" w:pos="9160"/>
+          <w:tab w:val="left" w:pos="10076"/>
+          <w:tab w:val="left" w:pos="10992"/>
+          <w:tab w:val="left" w:pos="11908"/>
+          <w:tab w:val="left" w:pos="12824"/>
+          <w:tab w:val="left" w:pos="13740"/>
+          <w:tab w:val="left" w:pos="14656"/>
+        </w:tabs>
+        <w:spacing w:line="240" w:lineRule="auto"/>
+        <w:rPr>
+          <w:rFonts w:ascii="Courier New" w:eastAsia="Times New Roman" w:hAnsi="Courier New" w:cs="Courier New"/>
+          <w:sz w:val="20"/>
+          <w:szCs w:val="20"/>
+        </w:rPr>
+      </w:pPr>
+      <w:r>
+        <w:rPr>
+          <w:rFonts w:ascii="Courier New" w:eastAsia="Times New Roman" w:hAnsi="Courier New" w:cs="Courier New"/>
+          <w:sz w:val="20"/>
+          <w:szCs w:val="20"/>
+          <w:lang w:val="en-US"/>
+        </w:rPr>
+        <w:t xml:space="preserve">    </w:t>
+      </w:r>
+      <w:proofErr w:type="spellStart"/>
+      <w:proofErr w:type="gramStart"/>
+      <w:r>
+        <w:rPr>
+          <w:rFonts w:ascii="Courier New" w:eastAsia="Times New Roman" w:hAnsi="Courier New" w:cs="Courier New"/>
+          <w:sz w:val="20"/>
+          <w:szCs w:val="20"/>
+        </w:rPr>
+        <w:t>event.target</w:t>
+      </w:r>
+      <w:proofErr w:type="gramEnd"/>
+      <w:r>
+        <w:rPr>
+          <w:rFonts w:ascii="Courier New" w:eastAsia="Times New Roman" w:hAnsi="Courier New" w:cs="Courier New"/>
+          <w:sz w:val="20"/>
+          <w:szCs w:val="20"/>
+        </w:rPr>
+        <w:t>.parentNode.remove</w:t>
+      </w:r>
+      <w:proofErr w:type="spellEnd"/>
+      <w:r>
+        <w:rPr>
+          <w:rFonts w:ascii="Courier New" w:eastAsia="Times New Roman" w:hAnsi="Courier New" w:cs="Courier New"/>
+          <w:sz w:val="20"/>
+          <w:szCs w:val="20"/>
+        </w:rPr>
+        <w:t>();</w:t>
+      </w:r>
+    </w:p>
+    <w:p>
+      <w:pPr>
+        <w:tabs>
+          <w:tab w:val="left" w:pos="916"/>
+          <w:tab w:val="left" w:pos="1832"/>
+          <w:tab w:val="left" w:pos="2748"/>
+          <w:tab w:val="left" w:pos="3664"/>
+          <w:tab w:val="left" w:pos="4580"/>
+          <w:tab w:val="left" w:pos="5496"/>
+          <w:tab w:val="left" w:pos="6412"/>
+          <w:tab w:val="left" w:pos="7328"/>
+          <w:tab w:val="left" w:pos="8244"/>
+          <w:tab w:val="left" w:pos="9160"/>
+          <w:tab w:val="left" w:pos="10076"/>
+          <w:tab w:val="left" w:pos="10992"/>
+          <w:tab w:val="left" w:pos="11908"/>
+          <w:tab w:val="left" w:pos="12824"/>
+          <w:tab w:val="left" w:pos="13740"/>
+          <w:tab w:val="left" w:pos="14656"/>
+        </w:tabs>
+        <w:spacing w:line="240" w:lineRule="auto"/>
+        <w:rPr>
+          <w:rFonts w:ascii="Courier New" w:eastAsia="Times New Roman" w:hAnsi="Courier New" w:cs="Courier New"/>
+          <w:sz w:val="20"/>
+          <w:szCs w:val="20"/>
+        </w:rPr>
+      </w:pPr>
+    </w:p>
+    <w:p>
+      <w:pPr>
+        <w:tabs>
+          <w:tab w:val="left" w:pos="916"/>
+          <w:tab w:val="left" w:pos="1832"/>
+          <w:tab w:val="left" w:pos="2748"/>
+          <w:tab w:val="left" w:pos="3664"/>
+          <w:tab w:val="left" w:pos="4580"/>
+          <w:tab w:val="left" w:pos="5496"/>
+          <w:tab w:val="left" w:pos="6412"/>
+          <w:tab w:val="left" w:pos="7328"/>
+          <w:tab w:val="left" w:pos="8244"/>
+          <w:tab w:val="left" w:pos="9160"/>
+          <w:tab w:val="left" w:pos="10076"/>
+          <w:tab w:val="left" w:pos="10992"/>
+          <w:tab w:val="left" w:pos="11908"/>
+          <w:tab w:val="left" w:pos="12824"/>
+          <w:tab w:val="left" w:pos="13740"/>
+          <w:tab w:val="left" w:pos="14656"/>
+        </w:tabs>
+        <w:spacing w:line="240" w:lineRule="auto"/>
+        <w:rPr>
+          <w:rFonts w:ascii="Courier New" w:eastAsia="Times New Roman" w:hAnsi="Courier New" w:cs="Courier New"/>
+          <w:sz w:val="20"/>
+          <w:szCs w:val="20"/>
+        </w:rPr>
+      </w:pPr>
+    </w:p>
+    <w:p>
+      <w:pPr>
+        <w:tabs>
+          <w:tab w:val="left" w:pos="916"/>
+          <w:tab w:val="left" w:pos="1832"/>
+          <w:tab w:val="left" w:pos="2748"/>
+          <w:tab w:val="left" w:pos="3664"/>
+          <w:tab w:val="left" w:pos="4580"/>
+          <w:tab w:val="left" w:pos="5496"/>
+          <w:tab w:val="left" w:pos="6412"/>
+          <w:tab w:val="left" w:pos="7328"/>
+          <w:tab w:val="left" w:pos="8244"/>
+          <w:tab w:val="left" w:pos="9160"/>
+          <w:tab w:val="left" w:pos="10076"/>
+          <w:tab w:val="left" w:pos="10992"/>
+          <w:tab w:val="left" w:pos="11908"/>
+          <w:tab w:val="left" w:pos="12824"/>
+          <w:tab w:val="left" w:pos="13740"/>
+          <w:tab w:val="left" w:pos="14656"/>
+        </w:tabs>
+        <w:spacing w:line="240" w:lineRule="auto"/>
+        <w:rPr>
+          <w:rFonts w:ascii="Courier New" w:eastAsia="Times New Roman" w:hAnsi="Courier New" w:cs="Courier New"/>
+          <w:sz w:val="20"/>
+          <w:szCs w:val="20"/>
+        </w:rPr>
+      </w:pPr>
+      <w:r>
+        <w:rPr>
+          <w:rFonts w:ascii="Courier New" w:eastAsia="Times New Roman" w:hAnsi="Courier New" w:cs="Courier New"/>
+          <w:sz w:val="20"/>
+          <w:szCs w:val="20"/>
+        </w:rPr>
+        <w:t>});</w:t>
+      </w:r>
+    </w:p>
+    <w:p>
+      <w:pPr>
+        <w:spacing w:before="100" w:beforeAutospacing="1" w:after="100" w:afterAutospacing="1" w:line="240" w:lineRule="auto"/>
+        <w:rPr>
+          <w:rFonts w:ascii="Times New Roman" w:eastAsia="Times New Roman" w:hAnsi="Times New Roman" w:cs="Times New Roman"/>
+          <w:sz w:val="24"/>
+          <w:szCs w:val="24"/>
+        </w:rPr>
+      </w:pPr>
+      <w:r>
+        <w:rPr>
+          <w:rFonts w:ascii="Times New Roman" w:eastAsia="Times New Roman" w:hAnsi="Times New Roman" w:cs="Times New Roman"/>
+          <w:sz w:val="24"/>
+          <w:szCs w:val="24"/>
+        </w:rPr>
+        <w:t xml:space="preserve">3- Agora vamos utilizar a </w:t>
+      </w:r>
+      <w:proofErr w:type="spellStart"/>
+      <w:r>
+        <w:rPr>
+          <w:rFonts w:ascii="Courier New" w:eastAsia="Times New Roman" w:hAnsi="Courier New" w:cs="Courier New"/>
+          <w:sz w:val="20"/>
+          <w:szCs w:val="20"/>
+        </w:rPr>
+        <w:t>setTimeout</w:t>
+      </w:r>
+      <w:proofErr w:type="spellEnd"/>
+      <w:r>
+        <w:rPr>
+          <w:rFonts w:ascii="Times New Roman" w:eastAsia="Times New Roman" w:hAnsi="Times New Roman" w:cs="Times New Roman"/>
+          <w:sz w:val="24"/>
+          <w:szCs w:val="24"/>
+        </w:rPr>
+        <w:t xml:space="preserve"> para aguardar antes de remover:</w:t>
+      </w:r>
+    </w:p>
+    <w:p>
+      <w:pPr>
+        <w:tabs>
+          <w:tab w:val="left" w:pos="916"/>
+          <w:tab w:val="left" w:pos="1832"/>
+          <w:tab w:val="left" w:pos="2748"/>
+          <w:tab w:val="left" w:pos="3664"/>
+          <w:tab w:val="left" w:pos="4580"/>
+          <w:tab w:val="left" w:pos="5496"/>
+          <w:tab w:val="left" w:pos="6412"/>
+          <w:tab w:val="left" w:pos="7328"/>
+          <w:tab w:val="left" w:pos="8244"/>
+          <w:tab w:val="left" w:pos="9160"/>
+          <w:tab w:val="left" w:pos="10076"/>
+          <w:tab w:val="left" w:pos="10992"/>
+          <w:tab w:val="left" w:pos="11908"/>
+          <w:tab w:val="left" w:pos="12824"/>
+          <w:tab w:val="left" w:pos="13740"/>
+          <w:tab w:val="left" w:pos="14656"/>
+        </w:tabs>
+        <w:spacing w:line="240" w:lineRule="auto"/>
+        <w:rPr>
+          <w:rFonts w:ascii="Courier New" w:eastAsia="Times New Roman" w:hAnsi="Courier New" w:cs="Courier New"/>
+          <w:sz w:val="20"/>
+          <w:szCs w:val="20"/>
+        </w:rPr>
+      </w:pPr>
+      <w:proofErr w:type="gramStart"/>
+      <w:r>
+        <w:rPr>
+          <w:rFonts w:ascii="Courier New" w:eastAsia="Times New Roman" w:hAnsi="Courier New" w:cs="Courier New"/>
+          <w:sz w:val="20"/>
+          <w:szCs w:val="20"/>
+        </w:rPr>
+        <w:t>var</w:t>
+      </w:r>
+      <w:proofErr w:type="gramEnd"/>
+      <w:r>
+        <w:rPr>
+          <w:rFonts w:ascii="Courier New" w:eastAsia="Times New Roman" w:hAnsi="Courier New" w:cs="Courier New"/>
+          <w:sz w:val="20"/>
+          <w:szCs w:val="20"/>
+        </w:rPr>
+        <w:t xml:space="preserve"> tabela = </w:t>
+      </w:r>
+      <w:proofErr w:type="spellStart"/>
+      <w:r>
+        <w:rPr>
+          <w:rFonts w:ascii="Courier New" w:eastAsia="Times New Roman" w:hAnsi="Courier New" w:cs="Courier New"/>
+          <w:sz w:val="20"/>
+          <w:szCs w:val="20"/>
+        </w:rPr>
+        <w:t>document.querySelector</w:t>
+      </w:r>
+      <w:proofErr w:type="spellEnd"/>
+      <w:r>
+        <w:rPr>
+          <w:rFonts w:ascii="Courier New" w:eastAsia="Times New Roman" w:hAnsi="Courier New" w:cs="Courier New"/>
+          <w:sz w:val="20"/>
+          <w:szCs w:val="20"/>
+        </w:rPr>
+        <w:t>("#tabela-pacientes");</w:t>
+      </w:r>
+    </w:p>
+    <w:p>
+      <w:pPr>
+        <w:tabs>
+          <w:tab w:val="left" w:pos="916"/>
+          <w:tab w:val="left" w:pos="1832"/>
+          <w:tab w:val="left" w:pos="2748"/>
+          <w:tab w:val="left" w:pos="3664"/>
+          <w:tab w:val="left" w:pos="4580"/>
+          <w:tab w:val="left" w:pos="5496"/>
+          <w:tab w:val="left" w:pos="6412"/>
+          <w:tab w:val="left" w:pos="7328"/>
+          <w:tab w:val="left" w:pos="8244"/>
+          <w:tab w:val="left" w:pos="9160"/>
+          <w:tab w:val="left" w:pos="10076"/>
+          <w:tab w:val="left" w:pos="10992"/>
+          <w:tab w:val="left" w:pos="11908"/>
+          <w:tab w:val="left" w:pos="12824"/>
+          <w:tab w:val="left" w:pos="13740"/>
+          <w:tab w:val="left" w:pos="14656"/>
+        </w:tabs>
+        <w:spacing w:line="240" w:lineRule="auto"/>
+        <w:rPr>
+          <w:rFonts w:ascii="Courier New" w:eastAsia="Times New Roman" w:hAnsi="Courier New" w:cs="Courier New"/>
+          <w:sz w:val="20"/>
+          <w:szCs w:val="20"/>
+        </w:rPr>
+      </w:pPr>
+    </w:p>
+    <w:p>
+      <w:pPr>
+        <w:tabs>
+          <w:tab w:val="left" w:pos="916"/>
+          <w:tab w:val="left" w:pos="1832"/>
+          <w:tab w:val="left" w:pos="2748"/>
+          <w:tab w:val="left" w:pos="3664"/>
+          <w:tab w:val="left" w:pos="4580"/>
+          <w:tab w:val="left" w:pos="5496"/>
+          <w:tab w:val="left" w:pos="6412"/>
+          <w:tab w:val="left" w:pos="7328"/>
+          <w:tab w:val="left" w:pos="8244"/>
+          <w:tab w:val="left" w:pos="9160"/>
+          <w:tab w:val="left" w:pos="10076"/>
+          <w:tab w:val="left" w:pos="10992"/>
+          <w:tab w:val="left" w:pos="11908"/>
+          <w:tab w:val="left" w:pos="12824"/>
+          <w:tab w:val="left" w:pos="13740"/>
+          <w:tab w:val="left" w:pos="14656"/>
+        </w:tabs>
+        <w:spacing w:line="240" w:lineRule="auto"/>
+        <w:rPr>
+          <w:rFonts w:ascii="Courier New" w:eastAsia="Times New Roman" w:hAnsi="Courier New" w:cs="Courier New"/>
+          <w:sz w:val="20"/>
+          <w:szCs w:val="20"/>
+          <w:lang w:val="en-US"/>
+        </w:rPr>
+      </w:pPr>
+      <w:proofErr w:type="spellStart"/>
+      <w:proofErr w:type="gramStart"/>
+      <w:r>
+        <w:rPr>
+          <w:rFonts w:ascii="Courier New" w:eastAsia="Times New Roman" w:hAnsi="Courier New" w:cs="Courier New"/>
+          <w:sz w:val="20"/>
+          <w:szCs w:val="20"/>
+          <w:lang w:val="en-US"/>
+        </w:rPr>
+        <w:t>tabela.addEventListener</w:t>
+      </w:r>
+      <w:proofErr w:type="spellEnd"/>
+      <w:r>
+        <w:rPr>
+          <w:rFonts w:ascii="Courier New" w:eastAsia="Times New Roman" w:hAnsi="Courier New" w:cs="Courier New"/>
+          <w:sz w:val="20"/>
+          <w:szCs w:val="20"/>
+          <w:lang w:val="en-US"/>
+        </w:rPr>
+        <w:t>(</w:t>
+      </w:r>
+      <w:proofErr w:type="gramEnd"/>
+      <w:r>
+        <w:rPr>
+          <w:rFonts w:ascii="Courier New" w:eastAsia="Times New Roman" w:hAnsi="Courier New" w:cs="Courier New"/>
+          <w:sz w:val="20"/>
+          <w:szCs w:val="20"/>
+          <w:lang w:val="en-US"/>
+        </w:rPr>
+        <w:t>"</w:t>
+      </w:r>
+      <w:proofErr w:type="spellStart"/>
+      <w:r>
+        <w:rPr>
+          <w:rFonts w:ascii="Courier New" w:eastAsia="Times New Roman" w:hAnsi="Courier New" w:cs="Courier New"/>
+          <w:sz w:val="20"/>
+          <w:szCs w:val="20"/>
+          <w:lang w:val="en-US"/>
+        </w:rPr>
+        <w:t>dblclick</w:t>
+      </w:r>
+      <w:proofErr w:type="spellEnd"/>
+      <w:r>
+        <w:rPr>
+          <w:rFonts w:ascii="Courier New" w:eastAsia="Times New Roman" w:hAnsi="Courier New" w:cs="Courier New"/>
+          <w:sz w:val="20"/>
+          <w:szCs w:val="20"/>
+          <w:lang w:val="en-US"/>
+        </w:rPr>
+        <w:t>", function(event) {</w:t>
+      </w:r>
+    </w:p>
+    <w:p>
+      <w:pPr>
+        <w:tabs>
+          <w:tab w:val="left" w:pos="916"/>
+          <w:tab w:val="left" w:pos="1832"/>
+          <w:tab w:val="left" w:pos="2748"/>
+          <w:tab w:val="left" w:pos="3664"/>
+          <w:tab w:val="left" w:pos="4580"/>
+          <w:tab w:val="left" w:pos="5496"/>
+          <w:tab w:val="left" w:pos="6412"/>
+          <w:tab w:val="left" w:pos="7328"/>
+          <w:tab w:val="left" w:pos="8244"/>
+          <w:tab w:val="left" w:pos="9160"/>
+          <w:tab w:val="left" w:pos="10076"/>
+          <w:tab w:val="left" w:pos="10992"/>
+          <w:tab w:val="left" w:pos="11908"/>
+          <w:tab w:val="left" w:pos="12824"/>
+          <w:tab w:val="left" w:pos="13740"/>
+          <w:tab w:val="left" w:pos="14656"/>
+        </w:tabs>
+        <w:spacing w:line="240" w:lineRule="auto"/>
+        <w:rPr>
+          <w:rFonts w:ascii="Courier New" w:eastAsia="Times New Roman" w:hAnsi="Courier New" w:cs="Courier New"/>
+          <w:sz w:val="20"/>
+          <w:szCs w:val="20"/>
+          <w:lang w:val="en-US"/>
+        </w:rPr>
+      </w:pPr>
+      <w:r>
+        <w:rPr>
+          <w:rFonts w:ascii="Courier New" w:eastAsia="Times New Roman" w:hAnsi="Courier New" w:cs="Courier New"/>
+          <w:sz w:val="20"/>
+          <w:szCs w:val="20"/>
+          <w:lang w:val="en-US"/>
+        </w:rPr>
+        <w:t xml:space="preserve">    </w:t>
+      </w:r>
+      <w:proofErr w:type="spellStart"/>
+      <w:proofErr w:type="gramStart"/>
+      <w:r>
+        <w:rPr>
+          <w:rFonts w:ascii="Courier New" w:eastAsia="Times New Roman" w:hAnsi="Courier New" w:cs="Courier New"/>
+          <w:sz w:val="20"/>
+          <w:szCs w:val="20"/>
+          <w:lang w:val="en-US"/>
+        </w:rPr>
+        <w:t>event.target.parentNode.classList.add</w:t>
+      </w:r>
+      <w:proofErr w:type="spellEnd"/>
+      <w:r>
+        <w:rPr>
+          <w:rFonts w:ascii="Courier New" w:eastAsia="Times New Roman" w:hAnsi="Courier New" w:cs="Courier New"/>
+          <w:sz w:val="20"/>
+          <w:szCs w:val="20"/>
+          <w:lang w:val="en-US"/>
+        </w:rPr>
+        <w:t>(</w:t>
+      </w:r>
+      <w:proofErr w:type="gramEnd"/>
+      <w:r>
+        <w:rPr>
+          <w:rFonts w:ascii="Courier New" w:eastAsia="Times New Roman" w:hAnsi="Courier New" w:cs="Courier New"/>
+          <w:sz w:val="20"/>
+          <w:szCs w:val="20"/>
+          <w:lang w:val="en-US"/>
+        </w:rPr>
+        <w:t>"</w:t>
+      </w:r>
+      <w:proofErr w:type="spellStart"/>
+      <w:r>
+        <w:rPr>
+          <w:rFonts w:ascii="Courier New" w:eastAsia="Times New Roman" w:hAnsi="Courier New" w:cs="Courier New"/>
+          <w:sz w:val="20"/>
+          <w:szCs w:val="20"/>
+          <w:lang w:val="en-US"/>
+        </w:rPr>
+        <w:t>fadeOut</w:t>
+      </w:r>
+      <w:proofErr w:type="spellEnd"/>
+      <w:r>
+        <w:rPr>
+          <w:rFonts w:ascii="Courier New" w:eastAsia="Times New Roman" w:hAnsi="Courier New" w:cs="Courier New"/>
+          <w:sz w:val="20"/>
+          <w:szCs w:val="20"/>
+          <w:lang w:val="en-US"/>
+        </w:rPr>
+        <w:t>");</w:t>
+      </w:r>
+    </w:p>
+    <w:p>
+      <w:pPr>
+        <w:tabs>
+          <w:tab w:val="left" w:pos="916"/>
+          <w:tab w:val="left" w:pos="1832"/>
+          <w:tab w:val="left" w:pos="2748"/>
+          <w:tab w:val="left" w:pos="3664"/>
+          <w:tab w:val="left" w:pos="4580"/>
+          <w:tab w:val="left" w:pos="5496"/>
+          <w:tab w:val="left" w:pos="6412"/>
+          <w:tab w:val="left" w:pos="7328"/>
+          <w:tab w:val="left" w:pos="8244"/>
+          <w:tab w:val="left" w:pos="9160"/>
+          <w:tab w:val="left" w:pos="10076"/>
+          <w:tab w:val="left" w:pos="10992"/>
+          <w:tab w:val="left" w:pos="11908"/>
+          <w:tab w:val="left" w:pos="12824"/>
+          <w:tab w:val="left" w:pos="13740"/>
+          <w:tab w:val="left" w:pos="14656"/>
+        </w:tabs>
+        <w:spacing w:line="240" w:lineRule="auto"/>
+        <w:rPr>
+          <w:rFonts w:ascii="Courier New" w:eastAsia="Times New Roman" w:hAnsi="Courier New" w:cs="Courier New"/>
+          <w:sz w:val="20"/>
+          <w:szCs w:val="20"/>
+          <w:lang w:val="en-US"/>
+        </w:rPr>
+      </w:pPr>
+    </w:p>
+    <w:p>
+      <w:pPr>
+        <w:tabs>
+          <w:tab w:val="left" w:pos="916"/>
+          <w:tab w:val="left" w:pos="1832"/>
+          <w:tab w:val="left" w:pos="2748"/>
+          <w:tab w:val="left" w:pos="3664"/>
+          <w:tab w:val="left" w:pos="4580"/>
+          <w:tab w:val="left" w:pos="5496"/>
+          <w:tab w:val="left" w:pos="6412"/>
+          <w:tab w:val="left" w:pos="7328"/>
+          <w:tab w:val="left" w:pos="8244"/>
+          <w:tab w:val="left" w:pos="9160"/>
+          <w:tab w:val="left" w:pos="10076"/>
+          <w:tab w:val="left" w:pos="10992"/>
+          <w:tab w:val="left" w:pos="11908"/>
+          <w:tab w:val="left" w:pos="12824"/>
+          <w:tab w:val="left" w:pos="13740"/>
+          <w:tab w:val="left" w:pos="14656"/>
+        </w:tabs>
+        <w:spacing w:line="240" w:lineRule="auto"/>
+        <w:rPr>
+          <w:rFonts w:ascii="Courier New" w:eastAsia="Times New Roman" w:hAnsi="Courier New" w:cs="Courier New"/>
+          <w:sz w:val="20"/>
+          <w:szCs w:val="20"/>
+          <w:lang w:val="en-US"/>
+        </w:rPr>
+      </w:pPr>
+      <w:r>
+        <w:rPr>
+          <w:rFonts w:ascii="Courier New" w:eastAsia="Times New Roman" w:hAnsi="Courier New" w:cs="Courier New"/>
+          <w:sz w:val="20"/>
+          <w:szCs w:val="20"/>
+          <w:lang w:val="en-US"/>
+        </w:rPr>
+        <w:t xml:space="preserve">    </w:t>
+      </w:r>
+      <w:proofErr w:type="spellStart"/>
+      <w:proofErr w:type="gramStart"/>
+      <w:r>
+        <w:rPr>
+          <w:rFonts w:ascii="Courier New" w:eastAsia="Times New Roman" w:hAnsi="Courier New" w:cs="Courier New"/>
+          <w:sz w:val="20"/>
+          <w:szCs w:val="20"/>
+          <w:lang w:val="en-US"/>
+        </w:rPr>
+        <w:t>setTimeout</w:t>
+      </w:r>
+      <w:proofErr w:type="spellEnd"/>
+      <w:r>
+        <w:rPr>
+          <w:rFonts w:ascii="Courier New" w:eastAsia="Times New Roman" w:hAnsi="Courier New" w:cs="Courier New"/>
+          <w:sz w:val="20"/>
+          <w:szCs w:val="20"/>
+          <w:lang w:val="en-US"/>
+        </w:rPr>
+        <w:t>(</w:t>
+      </w:r>
+      <w:proofErr w:type="gramEnd"/>
+      <w:r>
+        <w:rPr>
+          <w:rFonts w:ascii="Courier New" w:eastAsia="Times New Roman" w:hAnsi="Courier New" w:cs="Courier New"/>
+          <w:sz w:val="20"/>
+          <w:szCs w:val="20"/>
+          <w:lang w:val="en-US"/>
+        </w:rPr>
+        <w:t>function() {</w:t>
+      </w:r>
+    </w:p>
+    <w:p>
+      <w:pPr>
+        <w:tabs>
+          <w:tab w:val="left" w:pos="916"/>
+          <w:tab w:val="left" w:pos="1832"/>
+          <w:tab w:val="left" w:pos="2748"/>
+          <w:tab w:val="left" w:pos="3664"/>
+          <w:tab w:val="left" w:pos="4580"/>
+          <w:tab w:val="left" w:pos="5496"/>
+          <w:tab w:val="left" w:pos="6412"/>
+          <w:tab w:val="left" w:pos="7328"/>
+          <w:tab w:val="left" w:pos="8244"/>
+          <w:tab w:val="left" w:pos="9160"/>
+          <w:tab w:val="left" w:pos="10076"/>
+          <w:tab w:val="left" w:pos="10992"/>
+          <w:tab w:val="left" w:pos="11908"/>
+          <w:tab w:val="left" w:pos="12824"/>
+          <w:tab w:val="left" w:pos="13740"/>
+          <w:tab w:val="left" w:pos="14656"/>
+        </w:tabs>
+        <w:spacing w:line="240" w:lineRule="auto"/>
+        <w:rPr>
+          <w:rFonts w:ascii="Courier New" w:eastAsia="Times New Roman" w:hAnsi="Courier New" w:cs="Courier New"/>
+          <w:sz w:val="20"/>
+          <w:szCs w:val="20"/>
+          <w:lang w:val="en-US"/>
+        </w:rPr>
+      </w:pPr>
+      <w:r>
+        <w:rPr>
+          <w:rFonts w:ascii="Courier New" w:eastAsia="Times New Roman" w:hAnsi="Courier New" w:cs="Courier New"/>
+          <w:sz w:val="20"/>
+          <w:szCs w:val="20"/>
+          <w:lang w:val="en-US"/>
+        </w:rPr>
+        <w:t xml:space="preserve">        </w:t>
+      </w:r>
+      <w:proofErr w:type="spellStart"/>
+      <w:proofErr w:type="gramStart"/>
+      <w:r>
+        <w:rPr>
+          <w:rFonts w:ascii="Courier New" w:eastAsia="Times New Roman" w:hAnsi="Courier New" w:cs="Courier New"/>
+          <w:sz w:val="20"/>
+          <w:szCs w:val="20"/>
+          <w:lang w:val="en-US"/>
+        </w:rPr>
+        <w:t>event.target.parentNode.remove</w:t>
+      </w:r>
+      <w:proofErr w:type="spellEnd"/>
+      <w:r>
+        <w:rPr>
+          <w:rFonts w:ascii="Courier New" w:eastAsia="Times New Roman" w:hAnsi="Courier New" w:cs="Courier New"/>
+          <w:sz w:val="20"/>
+          <w:szCs w:val="20"/>
+          <w:lang w:val="en-US"/>
+        </w:rPr>
+        <w:t>(</w:t>
+      </w:r>
+      <w:proofErr w:type="gramEnd"/>
+      <w:r>
+        <w:rPr>
+          <w:rFonts w:ascii="Courier New" w:eastAsia="Times New Roman" w:hAnsi="Courier New" w:cs="Courier New"/>
+          <w:sz w:val="20"/>
+          <w:szCs w:val="20"/>
+          <w:lang w:val="en-US"/>
+        </w:rPr>
+        <w:t>);</w:t>
+      </w:r>
+    </w:p>
+    <w:p>
+      <w:pPr>
+        <w:tabs>
+          <w:tab w:val="left" w:pos="916"/>
+          <w:tab w:val="left" w:pos="1832"/>
+          <w:tab w:val="left" w:pos="2748"/>
+          <w:tab w:val="left" w:pos="3664"/>
+          <w:tab w:val="left" w:pos="4580"/>
+          <w:tab w:val="left" w:pos="5496"/>
+          <w:tab w:val="left" w:pos="6412"/>
+          <w:tab w:val="left" w:pos="7328"/>
+          <w:tab w:val="left" w:pos="8244"/>
+          <w:tab w:val="left" w:pos="9160"/>
+          <w:tab w:val="left" w:pos="10076"/>
+          <w:tab w:val="left" w:pos="10992"/>
+          <w:tab w:val="left" w:pos="11908"/>
+          <w:tab w:val="left" w:pos="12824"/>
+          <w:tab w:val="left" w:pos="13740"/>
+          <w:tab w:val="left" w:pos="14656"/>
+        </w:tabs>
+        <w:spacing w:line="240" w:lineRule="auto"/>
+        <w:rPr>
+          <w:rFonts w:ascii="Courier New" w:eastAsia="Times New Roman" w:hAnsi="Courier New" w:cs="Courier New"/>
+          <w:sz w:val="20"/>
+          <w:szCs w:val="20"/>
+        </w:rPr>
+      </w:pPr>
+      <w:r>
+        <w:rPr>
+          <w:rFonts w:ascii="Courier New" w:eastAsia="Times New Roman" w:hAnsi="Courier New" w:cs="Courier New"/>
+          <w:sz w:val="20"/>
+          <w:szCs w:val="20"/>
+          <w:lang w:val="en-US"/>
+        </w:rPr>
+        <w:t xml:space="preserve">    </w:t>
+      </w:r>
+      <w:r>
+        <w:rPr>
+          <w:rFonts w:ascii="Courier New" w:eastAsia="Times New Roman" w:hAnsi="Courier New" w:cs="Courier New"/>
+          <w:sz w:val="20"/>
+          <w:szCs w:val="20"/>
+        </w:rPr>
+        <w:t>}, 500);</w:t>
+      </w:r>
+    </w:p>
+    <w:p>
+      <w:pPr>
+        <w:tabs>
+          <w:tab w:val="left" w:pos="916"/>
+          <w:tab w:val="left" w:pos="1832"/>
+          <w:tab w:val="left" w:pos="2748"/>
+          <w:tab w:val="left" w:pos="3664"/>
+          <w:tab w:val="left" w:pos="4580"/>
+          <w:tab w:val="left" w:pos="5496"/>
+          <w:tab w:val="left" w:pos="6412"/>
+          <w:tab w:val="left" w:pos="7328"/>
+          <w:tab w:val="left" w:pos="8244"/>
+          <w:tab w:val="left" w:pos="9160"/>
+          <w:tab w:val="left" w:pos="10076"/>
+          <w:tab w:val="left" w:pos="10992"/>
+          <w:tab w:val="left" w:pos="11908"/>
+          <w:tab w:val="left" w:pos="12824"/>
+          <w:tab w:val="left" w:pos="13740"/>
+          <w:tab w:val="left" w:pos="14656"/>
+        </w:tabs>
+        <w:spacing w:line="240" w:lineRule="auto"/>
+        <w:rPr>
+          <w:rFonts w:ascii="Courier New" w:eastAsia="Times New Roman" w:hAnsi="Courier New" w:cs="Courier New"/>
+          <w:sz w:val="20"/>
+          <w:szCs w:val="20"/>
+        </w:rPr>
+      </w:pPr>
+    </w:p>
+    <w:p>
+      <w:pPr>
+        <w:tabs>
+          <w:tab w:val="left" w:pos="916"/>
+          <w:tab w:val="left" w:pos="1832"/>
+          <w:tab w:val="left" w:pos="2748"/>
+          <w:tab w:val="left" w:pos="3664"/>
+          <w:tab w:val="left" w:pos="4580"/>
+          <w:tab w:val="left" w:pos="5496"/>
+          <w:tab w:val="left" w:pos="6412"/>
+          <w:tab w:val="left" w:pos="7328"/>
+          <w:tab w:val="left" w:pos="8244"/>
+          <w:tab w:val="left" w:pos="9160"/>
+          <w:tab w:val="left" w:pos="10076"/>
+          <w:tab w:val="left" w:pos="10992"/>
+          <w:tab w:val="left" w:pos="11908"/>
+          <w:tab w:val="left" w:pos="12824"/>
+          <w:tab w:val="left" w:pos="13740"/>
+          <w:tab w:val="left" w:pos="14656"/>
+        </w:tabs>
+        <w:spacing w:line="240" w:lineRule="auto"/>
+        <w:rPr>
+          <w:rFonts w:ascii="Courier New" w:eastAsia="Times New Roman" w:hAnsi="Courier New" w:cs="Courier New"/>
+          <w:sz w:val="20"/>
+          <w:szCs w:val="20"/>
+        </w:rPr>
+      </w:pPr>
+      <w:r>
+        <w:rPr>
+          <w:rFonts w:ascii="Courier New" w:eastAsia="Times New Roman" w:hAnsi="Courier New" w:cs="Courier New"/>
+          <w:sz w:val="20"/>
+          <w:szCs w:val="20"/>
+        </w:rPr>
+        <w:t>});</w:t>
+      </w:r>
+    </w:p>
+    <w:p>
+      <w:pPr>
+        <w:spacing w:before="100" w:beforeAutospacing="1" w:after="100" w:afterAutospacing="1" w:line="240" w:lineRule="auto"/>
+        <w:rPr>
+          <w:rFonts w:ascii="Times New Roman" w:eastAsia="Times New Roman" w:hAnsi="Times New Roman" w:cs="Times New Roman"/>
+          <w:sz w:val="24"/>
+          <w:szCs w:val="24"/>
+        </w:rPr>
+      </w:pPr>
+      <w:r>
+        <w:rPr>
+          <w:rFonts w:ascii="Times New Roman" w:eastAsia="Times New Roman" w:hAnsi="Times New Roman" w:cs="Times New Roman"/>
+          <w:sz w:val="24"/>
+          <w:szCs w:val="24"/>
+        </w:rPr>
+        <w:t>Deste modo, quando o usuário clicar para remover um paciente, ele vai esmaecer por meio segundo antes de sumir!</w:t>
+      </w:r>
+    </w:p>
+    <w:p>
+      <w:pPr>
+        <w:spacing w:before="100" w:beforeAutospacing="1" w:after="100" w:afterAutospacing="1" w:line="240" w:lineRule="auto"/>
+        <w:rPr>
+          <w:rFonts w:ascii="Times New Roman" w:eastAsia="Times New Roman" w:hAnsi="Times New Roman" w:cs="Times New Roman"/>
+          <w:sz w:val="24"/>
+          <w:szCs w:val="24"/>
+        </w:rPr>
+      </w:pPr>
+      <w:r>
+        <w:rPr>
+          <w:rFonts w:ascii="Times New Roman" w:eastAsia="Times New Roman" w:hAnsi="Times New Roman" w:cs="Times New Roman"/>
+          <w:sz w:val="24"/>
+          <w:szCs w:val="24"/>
+        </w:rPr>
+        <w:t>Neste capítulo aprendemos:</w:t>
+      </w:r>
+    </w:p>
+    <w:p>
+      <w:pPr>
+        <w:numPr>
+          <w:ilvl w:val="0"/>
+          <w:numId w:val="23"/>
+        </w:numPr>
+        <w:spacing w:before="100" w:beforeAutospacing="1" w:after="100" w:afterAutospacing="1" w:line="240" w:lineRule="auto"/>
+        <w:rPr>
+          <w:rFonts w:ascii="Times New Roman" w:eastAsia="Times New Roman" w:hAnsi="Times New Roman" w:cs="Times New Roman"/>
+          <w:sz w:val="24"/>
+          <w:szCs w:val="24"/>
+        </w:rPr>
+      </w:pPr>
+      <w:r>
+        <w:rPr>
+          <w:rFonts w:ascii="Times New Roman" w:eastAsia="Times New Roman" w:hAnsi="Times New Roman" w:cs="Times New Roman"/>
+          <w:sz w:val="24"/>
+          <w:szCs w:val="24"/>
+        </w:rPr>
+        <w:t xml:space="preserve">O novo evento de </w:t>
+      </w:r>
+      <w:proofErr w:type="spellStart"/>
+      <w:r>
+        <w:rPr>
+          <w:rFonts w:ascii="Courier New" w:eastAsia="Times New Roman" w:hAnsi="Courier New" w:cs="Courier New"/>
+          <w:sz w:val="20"/>
+          <w:szCs w:val="20"/>
+        </w:rPr>
+        <w:t>dblclick</w:t>
+      </w:r>
+      <w:proofErr w:type="spellEnd"/>
+    </w:p>
+    <w:p>
+      <w:pPr>
+        <w:numPr>
+          <w:ilvl w:val="0"/>
+          <w:numId w:val="23"/>
+        </w:numPr>
+        <w:spacing w:before="100" w:beforeAutospacing="1" w:after="100" w:afterAutospacing="1" w:line="240" w:lineRule="auto"/>
+        <w:rPr>
+          <w:rFonts w:ascii="Times New Roman" w:eastAsia="Times New Roman" w:hAnsi="Times New Roman" w:cs="Times New Roman"/>
+          <w:sz w:val="24"/>
+          <w:szCs w:val="24"/>
+        </w:rPr>
+      </w:pPr>
+      <w:r>
+        <w:rPr>
+          <w:rFonts w:ascii="Times New Roman" w:eastAsia="Times New Roman" w:hAnsi="Times New Roman" w:cs="Times New Roman"/>
+          <w:sz w:val="24"/>
+          <w:szCs w:val="24"/>
+        </w:rPr>
+        <w:t xml:space="preserve">Como os eventos propagam </w:t>
+      </w:r>
+      <w:proofErr w:type="spellStart"/>
+      <w:r>
+        <w:rPr>
+          <w:rFonts w:ascii="Times New Roman" w:eastAsia="Times New Roman" w:hAnsi="Times New Roman" w:cs="Times New Roman"/>
+          <w:sz w:val="24"/>
+          <w:szCs w:val="24"/>
+        </w:rPr>
+        <w:t>atráves</w:t>
+      </w:r>
+      <w:proofErr w:type="spellEnd"/>
+      <w:r>
+        <w:rPr>
+          <w:rFonts w:ascii="Times New Roman" w:eastAsia="Times New Roman" w:hAnsi="Times New Roman" w:cs="Times New Roman"/>
+          <w:sz w:val="24"/>
+          <w:szCs w:val="24"/>
+        </w:rPr>
+        <w:t xml:space="preserve"> da página</w:t>
+      </w:r>
+    </w:p>
+    <w:p>
+      <w:pPr>
+        <w:numPr>
+          <w:ilvl w:val="0"/>
+          <w:numId w:val="23"/>
+        </w:numPr>
+        <w:spacing w:before="100" w:beforeAutospacing="1" w:after="100" w:afterAutospacing="1" w:line="240" w:lineRule="auto"/>
+        <w:rPr>
+          <w:rFonts w:ascii="Times New Roman" w:eastAsia="Times New Roman" w:hAnsi="Times New Roman" w:cs="Times New Roman"/>
+          <w:sz w:val="24"/>
+          <w:szCs w:val="24"/>
+        </w:rPr>
+      </w:pPr>
+      <w:r>
+        <w:rPr>
+          <w:rFonts w:ascii="Times New Roman" w:eastAsia="Times New Roman" w:hAnsi="Times New Roman" w:cs="Times New Roman"/>
+          <w:sz w:val="24"/>
+          <w:szCs w:val="24"/>
+        </w:rPr>
+        <w:t>A delegação de eventos</w:t>
+      </w:r>
+    </w:p>
+    <w:p>
+      <w:pPr>
+        <w:numPr>
+          <w:ilvl w:val="0"/>
+          <w:numId w:val="23"/>
+        </w:numPr>
+        <w:spacing w:before="100" w:beforeAutospacing="1" w:after="100" w:afterAutospacing="1" w:line="240" w:lineRule="auto"/>
+        <w:rPr>
+          <w:rFonts w:ascii="Times New Roman" w:eastAsia="Times New Roman" w:hAnsi="Times New Roman" w:cs="Times New Roman"/>
+          <w:sz w:val="24"/>
+          <w:szCs w:val="24"/>
+        </w:rPr>
+      </w:pPr>
+      <w:r>
+        <w:rPr>
+          <w:rFonts w:ascii="Times New Roman" w:eastAsia="Times New Roman" w:hAnsi="Times New Roman" w:cs="Times New Roman"/>
+          <w:sz w:val="24"/>
+          <w:szCs w:val="24"/>
+        </w:rPr>
+        <w:t xml:space="preserve">Como animar uma remoção com o </w:t>
+      </w:r>
+      <w:proofErr w:type="spellStart"/>
+      <w:r>
+        <w:rPr>
+          <w:rFonts w:ascii="Times New Roman" w:eastAsia="Times New Roman" w:hAnsi="Times New Roman" w:cs="Times New Roman"/>
+          <w:sz w:val="24"/>
+          <w:szCs w:val="24"/>
+        </w:rPr>
+        <w:t>setTimeout</w:t>
+      </w:r>
+      <w:proofErr w:type="spellEnd"/>
+    </w:p>
+    <w:p>
       <w:bookmarkStart w:id="0" w:name="_GoBack"/>
       <w:bookmarkEnd w:id="0"/>
     </w:p>
@@ -43282,9 +47059,9 @@
     </w:lvl>
   </w:abstractNum>
   <w:abstractNum w:abstractNumId="5" w15:restartNumberingAfterBreak="0">
-    <w:nsid w:val="29AA2538"/>
+    <w:nsid w:val="27C97BF3"/>
     <w:multiLevelType w:val="multilevel"/>
-    <w:tmpl w:val="0E20464A"/>
+    <w:tmpl w:val="B81C9A18"/>
     <w:lvl w:ilvl="0">
       <w:start w:val="1"/>
       <w:numFmt w:val="bullet"/>
@@ -43431,6 +47208,155 @@
     </w:lvl>
   </w:abstractNum>
   <w:abstractNum w:abstractNumId="6" w15:restartNumberingAfterBreak="0">
+    <w:nsid w:val="29AA2538"/>
+    <w:multiLevelType w:val="multilevel"/>
+    <w:tmpl w:val="0E20464A"/>
+    <w:lvl w:ilvl="0">
+      <w:start w:val="1"/>
+      <w:numFmt w:val="bullet"/>
+      <w:lvlText w:val=""/>
+      <w:lvlJc w:val="left"/>
+      <w:pPr>
+        <w:tabs>
+          <w:tab w:val="num" w:pos="720"/>
+        </w:tabs>
+        <w:ind w:left="720" w:hanging="360"/>
+      </w:pPr>
+      <w:rPr>
+        <w:rFonts w:ascii="Symbol" w:hAnsi="Symbol" w:hint="default"/>
+        <w:sz w:val="20"/>
+      </w:rPr>
+    </w:lvl>
+    <w:lvl w:ilvl="1" w:tentative="1">
+      <w:start w:val="1"/>
+      <w:numFmt w:val="bullet"/>
+      <w:lvlText w:val="o"/>
+      <w:lvlJc w:val="left"/>
+      <w:pPr>
+        <w:tabs>
+          <w:tab w:val="num" w:pos="1440"/>
+        </w:tabs>
+        <w:ind w:left="1440" w:hanging="360"/>
+      </w:pPr>
+      <w:rPr>
+        <w:rFonts w:ascii="Courier New" w:hAnsi="Courier New" w:hint="default"/>
+        <w:sz w:val="20"/>
+      </w:rPr>
+    </w:lvl>
+    <w:lvl w:ilvl="2" w:tentative="1">
+      <w:start w:val="1"/>
+      <w:numFmt w:val="bullet"/>
+      <w:lvlText w:val=""/>
+      <w:lvlJc w:val="left"/>
+      <w:pPr>
+        <w:tabs>
+          <w:tab w:val="num" w:pos="2160"/>
+        </w:tabs>
+        <w:ind w:left="2160" w:hanging="360"/>
+      </w:pPr>
+      <w:rPr>
+        <w:rFonts w:ascii="Wingdings" w:hAnsi="Wingdings" w:hint="default"/>
+        <w:sz w:val="20"/>
+      </w:rPr>
+    </w:lvl>
+    <w:lvl w:ilvl="3" w:tentative="1">
+      <w:start w:val="1"/>
+      <w:numFmt w:val="bullet"/>
+      <w:lvlText w:val=""/>
+      <w:lvlJc w:val="left"/>
+      <w:pPr>
+        <w:tabs>
+          <w:tab w:val="num" w:pos="2880"/>
+        </w:tabs>
+        <w:ind w:left="2880" w:hanging="360"/>
+      </w:pPr>
+      <w:rPr>
+        <w:rFonts w:ascii="Wingdings" w:hAnsi="Wingdings" w:hint="default"/>
+        <w:sz w:val="20"/>
+      </w:rPr>
+    </w:lvl>
+    <w:lvl w:ilvl="4" w:tentative="1">
+      <w:start w:val="1"/>
+      <w:numFmt w:val="bullet"/>
+      <w:lvlText w:val=""/>
+      <w:lvlJc w:val="left"/>
+      <w:pPr>
+        <w:tabs>
+          <w:tab w:val="num" w:pos="3600"/>
+        </w:tabs>
+        <w:ind w:left="3600" w:hanging="360"/>
+      </w:pPr>
+      <w:rPr>
+        <w:rFonts w:ascii="Wingdings" w:hAnsi="Wingdings" w:hint="default"/>
+        <w:sz w:val="20"/>
+      </w:rPr>
+    </w:lvl>
+    <w:lvl w:ilvl="5" w:tentative="1">
+      <w:start w:val="1"/>
+      <w:numFmt w:val="bullet"/>
+      <w:lvlText w:val=""/>
+      <w:lvlJc w:val="left"/>
+      <w:pPr>
+        <w:tabs>
+          <w:tab w:val="num" w:pos="4320"/>
+        </w:tabs>
+        <w:ind w:left="4320" w:hanging="360"/>
+      </w:pPr>
+      <w:rPr>
+        <w:rFonts w:ascii="Wingdings" w:hAnsi="Wingdings" w:hint="default"/>
+        <w:sz w:val="20"/>
+      </w:rPr>
+    </w:lvl>
+    <w:lvl w:ilvl="6" w:tentative="1">
+      <w:start w:val="1"/>
+      <w:numFmt w:val="bullet"/>
+      <w:lvlText w:val=""/>
+      <w:lvlJc w:val="left"/>
+      <w:pPr>
+        <w:tabs>
+          <w:tab w:val="num" w:pos="5040"/>
+        </w:tabs>
+        <w:ind w:left="5040" w:hanging="360"/>
+      </w:pPr>
+      <w:rPr>
+        <w:rFonts w:ascii="Wingdings" w:hAnsi="Wingdings" w:hint="default"/>
+        <w:sz w:val="20"/>
+      </w:rPr>
+    </w:lvl>
+    <w:lvl w:ilvl="7" w:tentative="1">
+      <w:start w:val="1"/>
+      <w:numFmt w:val="bullet"/>
+      <w:lvlText w:val=""/>
+      <w:lvlJc w:val="left"/>
+      <w:pPr>
+        <w:tabs>
+          <w:tab w:val="num" w:pos="5760"/>
+        </w:tabs>
+        <w:ind w:left="5760" w:hanging="360"/>
+      </w:pPr>
+      <w:rPr>
+        <w:rFonts w:ascii="Wingdings" w:hAnsi="Wingdings" w:hint="default"/>
+        <w:sz w:val="20"/>
+      </w:rPr>
+    </w:lvl>
+    <w:lvl w:ilvl="8" w:tentative="1">
+      <w:start w:val="1"/>
+      <w:numFmt w:val="bullet"/>
+      <w:lvlText w:val=""/>
+      <w:lvlJc w:val="left"/>
+      <w:pPr>
+        <w:tabs>
+          <w:tab w:val="num" w:pos="6480"/>
+        </w:tabs>
+        <w:ind w:left="6480" w:hanging="360"/>
+      </w:pPr>
+      <w:rPr>
+        <w:rFonts w:ascii="Wingdings" w:hAnsi="Wingdings" w:hint="default"/>
+        <w:sz w:val="20"/>
+      </w:rPr>
+    </w:lvl>
+  </w:abstractNum>
+  <w:abstractNum w:abstractNumId="7" w15:restartNumberingAfterBreak="0">
     <w:nsid w:val="2B7E443C"/>
     <w:multiLevelType w:val="multilevel"/>
     <w:tmpl w:val="CCB00BBC"/>
@@ -43543,7 +47469,7 @@
       </w:rPr>
     </w:lvl>
   </w:abstractNum>
-  <w:abstractNum w:abstractNumId="7" w15:restartNumberingAfterBreak="0">
+  <w:abstractNum w:abstractNumId="8" w15:restartNumberingAfterBreak="0">
     <w:nsid w:val="2E17728A"/>
     <w:multiLevelType w:val="multilevel"/>
     <w:tmpl w:val="F426E71C"/>
@@ -43692,7 +47618,7 @@
       </w:rPr>
     </w:lvl>
   </w:abstractNum>
-  <w:abstractNum w:abstractNumId="8" w15:restartNumberingAfterBreak="0">
+  <w:abstractNum w:abstractNumId="9" w15:restartNumberingAfterBreak="0">
     <w:nsid w:val="342A68A8"/>
     <w:multiLevelType w:val="multilevel"/>
     <w:tmpl w:val="63DA3E86"/>
@@ -43841,7 +47767,7 @@
       </w:rPr>
     </w:lvl>
   </w:abstractNum>
-  <w:abstractNum w:abstractNumId="9" w15:restartNumberingAfterBreak="0">
+  <w:abstractNum w:abstractNumId="10" w15:restartNumberingAfterBreak="0">
     <w:nsid w:val="3890238F"/>
     <w:multiLevelType w:val="multilevel"/>
     <w:tmpl w:val="D476340C"/>
@@ -43990,7 +47916,7 @@
       </w:rPr>
     </w:lvl>
   </w:abstractNum>
-  <w:abstractNum w:abstractNumId="10" w15:restartNumberingAfterBreak="0">
+  <w:abstractNum w:abstractNumId="11" w15:restartNumberingAfterBreak="0">
     <w:nsid w:val="42297038"/>
     <w:multiLevelType w:val="multilevel"/>
     <w:tmpl w:val="B8B68CAE"/>
@@ -44139,7 +48065,7 @@
       </w:rPr>
     </w:lvl>
   </w:abstractNum>
-  <w:abstractNum w:abstractNumId="11" w15:restartNumberingAfterBreak="0">
+  <w:abstractNum w:abstractNumId="12" w15:restartNumberingAfterBreak="0">
     <w:nsid w:val="48DE4298"/>
     <w:multiLevelType w:val="multilevel"/>
     <w:tmpl w:val="0ED2E818"/>
@@ -44288,7 +48214,7 @@
       </w:rPr>
     </w:lvl>
   </w:abstractNum>
-  <w:abstractNum w:abstractNumId="12" w15:restartNumberingAfterBreak="0">
+  <w:abstractNum w:abstractNumId="13" w15:restartNumberingAfterBreak="0">
     <w:nsid w:val="55282B2C"/>
     <w:multiLevelType w:val="multilevel"/>
     <w:tmpl w:val="F6D026E6"/>
@@ -44437,7 +48363,7 @@
       </w:rPr>
     </w:lvl>
   </w:abstractNum>
-  <w:abstractNum w:abstractNumId="13" w15:restartNumberingAfterBreak="0">
+  <w:abstractNum w:abstractNumId="14" w15:restartNumberingAfterBreak="0">
     <w:nsid w:val="55EF017E"/>
     <w:multiLevelType w:val="multilevel"/>
     <w:tmpl w:val="FADEDAF6"/>
@@ -44586,7 +48512,7 @@
       </w:rPr>
     </w:lvl>
   </w:abstractNum>
-  <w:abstractNum w:abstractNumId="14" w15:restartNumberingAfterBreak="0">
+  <w:abstractNum w:abstractNumId="15" w15:restartNumberingAfterBreak="0">
     <w:nsid w:val="571F0A2C"/>
     <w:multiLevelType w:val="multilevel"/>
     <w:tmpl w:val="F1A040AA"/>
@@ -44735,7 +48661,7 @@
       </w:rPr>
     </w:lvl>
   </w:abstractNum>
-  <w:abstractNum w:abstractNumId="15" w15:restartNumberingAfterBreak="0">
+  <w:abstractNum w:abstractNumId="16" w15:restartNumberingAfterBreak="0">
     <w:nsid w:val="5EAE1138"/>
     <w:multiLevelType w:val="multilevel"/>
     <w:tmpl w:val="7DFA589C"/>
@@ -44884,7 +48810,7 @@
       </w:rPr>
     </w:lvl>
   </w:abstractNum>
-  <w:abstractNum w:abstractNumId="16" w15:restartNumberingAfterBreak="0">
+  <w:abstractNum w:abstractNumId="17" w15:restartNumberingAfterBreak="0">
     <w:nsid w:val="5EE70456"/>
     <w:multiLevelType w:val="multilevel"/>
     <w:tmpl w:val="08BC5816"/>
@@ -45033,7 +48959,7 @@
       </w:rPr>
     </w:lvl>
   </w:abstractNum>
-  <w:abstractNum w:abstractNumId="17" w15:restartNumberingAfterBreak="0">
+  <w:abstractNum w:abstractNumId="18" w15:restartNumberingAfterBreak="0">
     <w:nsid w:val="682F2BF0"/>
     <w:multiLevelType w:val="multilevel"/>
     <w:tmpl w:val="AB345F6E"/>
@@ -45182,7 +49108,7 @@
       </w:rPr>
     </w:lvl>
   </w:abstractNum>
-  <w:abstractNum w:abstractNumId="18" w15:restartNumberingAfterBreak="0">
+  <w:abstractNum w:abstractNumId="19" w15:restartNumberingAfterBreak="0">
     <w:nsid w:val="6C1D715B"/>
     <w:multiLevelType w:val="multilevel"/>
     <w:tmpl w:val="1FEAA1AC"/>
@@ -45331,7 +49257,7 @@
       </w:rPr>
     </w:lvl>
   </w:abstractNum>
-  <w:abstractNum w:abstractNumId="19" w15:restartNumberingAfterBreak="0">
+  <w:abstractNum w:abstractNumId="20" w15:restartNumberingAfterBreak="0">
     <w:nsid w:val="6C276750"/>
     <w:multiLevelType w:val="multilevel"/>
     <w:tmpl w:val="72801278"/>
@@ -45480,7 +49406,7 @@
       </w:rPr>
     </w:lvl>
   </w:abstractNum>
-  <w:abstractNum w:abstractNumId="20" w15:restartNumberingAfterBreak="0">
+  <w:abstractNum w:abstractNumId="21" w15:restartNumberingAfterBreak="0">
     <w:nsid w:val="7DEE6038"/>
     <w:multiLevelType w:val="multilevel"/>
     <w:tmpl w:val="260623DA"/>
@@ -45629,7 +49555,7 @@
       </w:rPr>
     </w:lvl>
   </w:abstractNum>
-  <w:abstractNum w:abstractNumId="21" w15:restartNumberingAfterBreak="0">
+  <w:abstractNum w:abstractNumId="22" w15:restartNumberingAfterBreak="0">
     <w:nsid w:val="7F16333E"/>
     <w:multiLevelType w:val="multilevel"/>
     <w:tmpl w:val="32FE8BEA"/>
@@ -45779,70 +49705,73 @@
     </w:lvl>
   </w:abstractNum>
   <w:num w:numId="1">
-    <w:abstractNumId w:val="6"/>
+    <w:abstractNumId w:val="7"/>
   </w:num>
   <w:num w:numId="2">
-    <w:abstractNumId w:val="5"/>
+    <w:abstractNumId w:val="6"/>
   </w:num>
   <w:num w:numId="3">
     <w:abstractNumId w:val="2"/>
   </w:num>
   <w:num w:numId="4">
-    <w:abstractNumId w:val="15"/>
+    <w:abstractNumId w:val="16"/>
   </w:num>
   <w:num w:numId="5">
     <w:abstractNumId w:val="3"/>
   </w:num>
   <w:num w:numId="6">
-    <w:abstractNumId w:val="16"/>
+    <w:abstractNumId w:val="17"/>
   </w:num>
   <w:num w:numId="7">
-    <w:abstractNumId w:val="8"/>
+    <w:abstractNumId w:val="9"/>
   </w:num>
   <w:num w:numId="8">
-    <w:abstractNumId w:val="17"/>
+    <w:abstractNumId w:val="18"/>
   </w:num>
   <w:num w:numId="9">
+    <w:abstractNumId w:val="14"/>
+  </w:num>
+  <w:num w:numId="10">
     <w:abstractNumId w:val="13"/>
   </w:num>
-  <w:num w:numId="10">
+  <w:num w:numId="11">
+    <w:abstractNumId w:val="15"/>
+  </w:num>
+  <w:num w:numId="12">
+    <w:abstractNumId w:val="20"/>
+  </w:num>
+  <w:num w:numId="13">
     <w:abstractNumId w:val="12"/>
   </w:num>
-  <w:num w:numId="11">
-    <w:abstractNumId w:val="14"/>
-  </w:num>
-  <w:num w:numId="12">
-    <w:abstractNumId w:val="19"/>
-  </w:num>
-  <w:num w:numId="13">
-    <w:abstractNumId w:val="11"/>
-  </w:num>
   <w:num w:numId="14">
-    <w:abstractNumId w:val="9"/>
+    <w:abstractNumId w:val="10"/>
   </w:num>
   <w:num w:numId="15">
-    <w:abstractNumId w:val="7"/>
+    <w:abstractNumId w:val="8"/>
   </w:num>
   <w:num w:numId="16">
     <w:abstractNumId w:val="0"/>
   </w:num>
   <w:num w:numId="17">
-    <w:abstractNumId w:val="10"/>
+    <w:abstractNumId w:val="11"/>
   </w:num>
   <w:num w:numId="18">
-    <w:abstractNumId w:val="18"/>
+    <w:abstractNumId w:val="19"/>
   </w:num>
   <w:num w:numId="19">
     <w:abstractNumId w:val="4"/>
   </w:num>
   <w:num w:numId="20">
-    <w:abstractNumId w:val="21"/>
+    <w:abstractNumId w:val="22"/>
   </w:num>
   <w:num w:numId="21">
-    <w:abstractNumId w:val="20"/>
+    <w:abstractNumId w:val="21"/>
   </w:num>
   <w:num w:numId="22">
     <w:abstractNumId w:val="1"/>
+  </w:num>
+  <w:num w:numId="23">
+    <w:abstractNumId w:val="5"/>
   </w:num>
 </w:numbering>
 </file>

</xml_diff>